<commit_message>
working on hw3, code3
</commit_message>
<xml_diff>
--- a/hw3/Coding3_LinkedList_s24.docx
+++ b/hw3/Coding3_LinkedList_s24.docx
@@ -1,6 +1,6 @@
 
 <file path=word/document.xml><?xml version="1.0" encoding="utf-8"?>
-<w:document xmlns:wpc="http://schemas.microsoft.com/office/word/2010/wordprocessingCanvas" xmlns:mc="http://schemas.openxmlformats.org/markup-compatibility/2006" xmlns:o="urn:schemas-microsoft-com:office:office" xmlns:r="http://schemas.openxmlformats.org/officeDocument/2006/relationships" xmlns:m="http://schemas.openxmlformats.org/officeDocument/2006/math" xmlns:v="urn:schemas-microsoft-com:vml" xmlns:wp14="http://schemas.microsoft.com/office/word/2010/wordprocessingDrawing" xmlns:wp="http://schemas.openxmlformats.org/drawingml/2006/wordprocessingDrawing" xmlns:w10="urn:schemas-microsoft-com:office:word" xmlns:w="http://schemas.openxmlformats.org/wordprocessingml/2006/main" xmlns:w14="http://schemas.microsoft.com/office/word/2010/wordml" xmlns:w15="http://schemas.microsoft.com/office/word/2012/wordml" xmlns:wpg="http://schemas.microsoft.com/office/word/2010/wordprocessingGroup" xmlns:wpi="http://schemas.microsoft.com/office/word/2010/wordprocessingInk" xmlns:wne="http://schemas.microsoft.com/office/word/2006/wordml" xmlns:wps="http://schemas.microsoft.com/office/word/2010/wordprocessingShape" mc:Ignorable="w14 w15 wp14">
+<w:document xmlns:wpc="http://schemas.microsoft.com/office/word/2010/wordprocessingCanvas" xmlns:cx="http://schemas.microsoft.com/office/drawing/2014/chartex" xmlns:cx1="http://schemas.microsoft.com/office/drawing/2015/9/8/chartex" xmlns:cx2="http://schemas.microsoft.com/office/drawing/2015/10/21/chartex" xmlns:cx3="http://schemas.microsoft.com/office/drawing/2016/5/9/chartex" xmlns:cx4="http://schemas.microsoft.com/office/drawing/2016/5/10/chartex" xmlns:cx5="http://schemas.microsoft.com/office/drawing/2016/5/11/chartex" xmlns:cx6="http://schemas.microsoft.com/office/drawing/2016/5/12/chartex" xmlns:cx7="http://schemas.microsoft.com/office/drawing/2016/5/13/chartex" xmlns:cx8="http://schemas.microsoft.com/office/drawing/2016/5/14/chartex" xmlns:mc="http://schemas.openxmlformats.org/markup-compatibility/2006" xmlns:aink="http://schemas.microsoft.com/office/drawing/2016/ink" xmlns:am3d="http://schemas.microsoft.com/office/drawing/2017/model3d" xmlns:o="urn:schemas-microsoft-com:office:office" xmlns:oel="http://schemas.microsoft.com/office/2019/extlst" xmlns:r="http://schemas.openxmlformats.org/officeDocument/2006/relationships" xmlns:m="http://schemas.openxmlformats.org/officeDocument/2006/math" xmlns:v="urn:schemas-microsoft-com:vml" xmlns:wp14="http://schemas.microsoft.com/office/word/2010/wordprocessingDrawing" xmlns:wp="http://schemas.openxmlformats.org/drawingml/2006/wordprocessingDrawing" xmlns:w10="urn:schemas-microsoft-com:office:word" xmlns:w="http://schemas.openxmlformats.org/wordprocessingml/2006/main" xmlns:w14="http://schemas.microsoft.com/office/word/2010/wordml" xmlns:w15="http://schemas.microsoft.com/office/word/2012/wordml" xmlns:w16cex="http://schemas.microsoft.com/office/word/2018/wordml/cex" xmlns:w16cid="http://schemas.microsoft.com/office/word/2016/wordml/cid" xmlns:w16="http://schemas.microsoft.com/office/word/2018/wordml" xmlns:w16du="http://schemas.microsoft.com/office/word/2023/wordml/word16du" xmlns:w16sdtdh="http://schemas.microsoft.com/office/word/2020/wordml/sdtdatahash" xmlns:w16se="http://schemas.microsoft.com/office/word/2015/wordml/symex" xmlns:wpg="http://schemas.microsoft.com/office/word/2010/wordprocessingGroup" xmlns:wpi="http://schemas.microsoft.com/office/word/2010/wordprocessingInk" xmlns:wne="http://schemas.microsoft.com/office/word/2006/wordml" xmlns:wps="http://schemas.microsoft.com/office/word/2010/wordprocessingShape" mc:Ignorable="w14 w15 w16se w16cid w16 w16cex w16sdtdh w16du wp14">
   <w:body>
     <w:p>
       <w:pPr>
@@ -314,7 +314,15 @@
         <w:t>below</w:t>
       </w:r>
       <w:r>
-        <w:t xml:space="preserve">. The node is a ChainNode object consisting of a template data and link field. </w:t>
+        <w:t xml:space="preserve">. The node is a </w:t>
+      </w:r>
+      <w:proofErr w:type="spellStart"/>
+      <w:r>
+        <w:t>ChainNode</w:t>
+      </w:r>
+      <w:proofErr w:type="spellEnd"/>
+      <w:r>
+        <w:t xml:space="preserve"> object consisting of a template data and link field. </w:t>
       </w:r>
     </w:p>
     <w:p>
@@ -325,9 +333,6 @@
     <w:p>
       <w:pPr>
         <w:ind w:left="360"/>
-        <w:rPr>
-          <w:rFonts w:hint="eastAsia"/>
-        </w:rPr>
       </w:pPr>
       <w:r>
         <w:rPr>
@@ -347,7 +352,15 @@
         <w:ind w:left="360"/>
       </w:pPr>
       <w:r>
-        <w:t>template &lt; class T &gt;class ChainNode {</w:t>
+        <w:t xml:space="preserve">template &lt; class T &gt;class </w:t>
+      </w:r>
+      <w:proofErr w:type="spellStart"/>
+      <w:r>
+        <w:t>ChainNode</w:t>
+      </w:r>
+      <w:proofErr w:type="spellEnd"/>
+      <w:r>
+        <w:t xml:space="preserve"> {</w:t>
       </w:r>
     </w:p>
     <w:p>
@@ -355,8 +368,13 @@
         <w:ind w:left="360"/>
       </w:pPr>
       <w:r>
-        <w:t>friend class Chain &lt;T&gt;;</w:t>
-      </w:r>
+        <w:t>friend class Chain &lt;T</w:t>
+      </w:r>
+      <w:proofErr w:type="gramStart"/>
+      <w:r>
+        <w:t>&gt;;</w:t>
+      </w:r>
+      <w:proofErr w:type="gramEnd"/>
     </w:p>
     <w:p>
       <w:pPr>
@@ -372,8 +390,13 @@
       </w:pPr>
       <w:r>
         <w:tab/>
-        <w:t>T data;</w:t>
-      </w:r>
+        <w:t xml:space="preserve">T </w:t>
+      </w:r>
+      <w:proofErr w:type="gramStart"/>
+      <w:r>
+        <w:t>data;</w:t>
+      </w:r>
+      <w:proofErr w:type="gramEnd"/>
     </w:p>
     <w:p>
       <w:pPr>
@@ -381,8 +404,20 @@
       </w:pPr>
       <w:r>
         <w:tab/>
-        <w:t>ChainNode&lt;T&gt;* link;</w:t>
-      </w:r>
+      </w:r>
+      <w:proofErr w:type="spellStart"/>
+      <w:r>
+        <w:t>ChainNode</w:t>
+      </w:r>
+      <w:proofErr w:type="spellEnd"/>
+      <w:r>
+        <w:t xml:space="preserve">&lt;T&gt;* </w:t>
+      </w:r>
+      <w:proofErr w:type="gramStart"/>
+      <w:r>
+        <w:t>link;</w:t>
+      </w:r>
+      <w:proofErr w:type="gramEnd"/>
     </w:p>
     <w:p>
       <w:pPr>
@@ -416,9 +451,6 @@
     <w:p>
       <w:pPr>
         <w:ind w:left="360"/>
-        <w:rPr>
-          <w:rFonts w:hint="eastAsia"/>
-        </w:rPr>
       </w:pPr>
       <w:r>
         <w:rPr>
@@ -481,9 +513,6 @@
     <w:p>
       <w:pPr>
         <w:ind w:left="360"/>
-        <w:rPr>
-          <w:rFonts w:hint="eastAsia"/>
-        </w:rPr>
       </w:pPr>
       <w:r>
         <w:rPr>
@@ -504,88 +533,128 @@
       </w:pPr>
       <w:r>
         <w:tab/>
-        <w:t>bool IsEmpty()</w:t>
-      </w:r>
-      <w:r>
-        <w:t>;</w:t>
-      </w:r>
+        <w:t xml:space="preserve">bool </w:t>
+      </w:r>
+      <w:proofErr w:type="spellStart"/>
+      <w:r>
+        <w:t>IsEmpty</w:t>
+      </w:r>
+      <w:proofErr w:type="spellEnd"/>
+      <w:r>
+        <w:t>(</w:t>
+      </w:r>
+      <w:proofErr w:type="gramStart"/>
+      <w:r>
+        <w:t>);</w:t>
+      </w:r>
+      <w:proofErr w:type="gramEnd"/>
     </w:p>
     <w:p>
       <w:pPr>
         <w:ind w:left="360"/>
       </w:pPr>
       <w:r>
-        <w:t xml:space="preserve"> int Size();</w:t>
-      </w:r>
+        <w:t xml:space="preserve"> int Size(</w:t>
+      </w:r>
+      <w:proofErr w:type="gramStart"/>
+      <w:r>
+        <w:t>);</w:t>
+      </w:r>
+      <w:proofErr w:type="gramEnd"/>
     </w:p>
     <w:p>
       <w:pPr>
         <w:ind w:left="360" w:firstLineChars="50" w:firstLine="120"/>
       </w:pPr>
       <w:r>
-        <w:t>void InsertHead(const T&amp; e)</w:t>
-      </w:r>
-      <w:r>
-        <w:t>;</w:t>
-      </w:r>
+        <w:t xml:space="preserve">void </w:t>
+      </w:r>
+      <w:proofErr w:type="spellStart"/>
+      <w:r>
+        <w:t>InsertHead</w:t>
+      </w:r>
+      <w:proofErr w:type="spellEnd"/>
+      <w:r>
+        <w:t>(const T&amp; e</w:t>
+      </w:r>
+      <w:proofErr w:type="gramStart"/>
+      <w:r>
+        <w:t>);</w:t>
+      </w:r>
+      <w:proofErr w:type="gramEnd"/>
     </w:p>
     <w:p>
       <w:pPr>
         <w:ind w:firstLineChars="200" w:firstLine="480"/>
       </w:pPr>
       <w:r>
-        <w:t>void DeleteHead()</w:t>
-      </w:r>
-      <w:r>
-        <w:t>;</w:t>
-      </w:r>
+        <w:t xml:space="preserve">void </w:t>
+      </w:r>
+      <w:proofErr w:type="spellStart"/>
+      <w:r>
+        <w:t>DeleteHead</w:t>
+      </w:r>
+      <w:proofErr w:type="spellEnd"/>
+      <w:r>
+        <w:t>(</w:t>
+      </w:r>
+      <w:proofErr w:type="gramStart"/>
+      <w:r>
+        <w:t>);</w:t>
+      </w:r>
+      <w:proofErr w:type="gramEnd"/>
     </w:p>
     <w:p>
       <w:pPr>
         <w:ind w:firstLineChars="200" w:firstLine="480"/>
       </w:pPr>
       <w:r>
-        <w:t>const T&amp; Front()</w:t>
-      </w:r>
-      <w:r>
-        <w:t>;</w:t>
-      </w:r>
+        <w:t>const T&amp; Front(</w:t>
+      </w:r>
+      <w:proofErr w:type="gramStart"/>
+      <w:r>
+        <w:t>);</w:t>
+      </w:r>
+      <w:proofErr w:type="gramEnd"/>
     </w:p>
     <w:p>
       <w:pPr>
         <w:ind w:firstLineChars="200" w:firstLine="480"/>
       </w:pPr>
       <w:r>
-        <w:t xml:space="preserve">const T&amp; </w:t>
-      </w:r>
-      <w:r>
-        <w:t>Back</w:t>
-      </w:r>
-      <w:r>
-        <w:t>();</w:t>
-      </w:r>
+        <w:t>const T&amp; Back(</w:t>
+      </w:r>
+      <w:proofErr w:type="gramStart"/>
+      <w:r>
+        <w:t>);</w:t>
+      </w:r>
+      <w:proofErr w:type="gramEnd"/>
     </w:p>
     <w:p>
       <w:pPr>
         <w:ind w:firstLineChars="200" w:firstLine="480"/>
       </w:pPr>
       <w:r>
-        <w:t>void InsertBack(const T&amp; e)</w:t>
-      </w:r>
-      <w:r>
-        <w:t>;</w:t>
-      </w:r>
+        <w:t>void InsertBack(const T&amp; e</w:t>
+      </w:r>
+      <w:proofErr w:type="gramStart"/>
+      <w:r>
+        <w:t>);</w:t>
+      </w:r>
+      <w:proofErr w:type="gramEnd"/>
     </w:p>
     <w:p>
       <w:pPr>
         <w:ind w:firstLineChars="200" w:firstLine="480"/>
       </w:pPr>
       <w:r>
-        <w:t>void DeleteBack()</w:t>
-      </w:r>
-      <w:r>
-        <w:t>;</w:t>
-      </w:r>
+        <w:t>void DeleteBack(</w:t>
+      </w:r>
+      <w:proofErr w:type="gramStart"/>
+      <w:r>
+        <w:t>);</w:t>
+      </w:r>
+      <w:proofErr w:type="gramEnd"/>
     </w:p>
     <w:p>
       <w:pPr>
@@ -593,101 +662,130 @@
       </w:pPr>
       <w:r>
         <w:lastRenderedPageBreak/>
-        <w:t>T&amp; Get(int index)</w:t>
-      </w:r>
-      <w:r>
-        <w:t>;</w:t>
-      </w:r>
+        <w:t>T&amp; Get(int index</w:t>
+      </w:r>
+      <w:proofErr w:type="gramStart"/>
+      <w:r>
+        <w:t>);</w:t>
+      </w:r>
+      <w:proofErr w:type="gramEnd"/>
     </w:p>
     <w:p>
       <w:pPr>
         <w:ind w:firstLineChars="200" w:firstLine="480"/>
       </w:pPr>
       <w:r>
-        <w:t>T&amp; Set(int index, const T&amp; e)</w:t>
-      </w:r>
-      <w:r>
-        <w:t>;</w:t>
-      </w:r>
+        <w:t>T&amp; Set(int index, const T&amp; e</w:t>
+      </w:r>
+      <w:proofErr w:type="gramStart"/>
+      <w:r>
+        <w:t>);</w:t>
+      </w:r>
+      <w:proofErr w:type="gramEnd"/>
     </w:p>
     <w:p>
       <w:pPr>
         <w:ind w:firstLineChars="200" w:firstLine="480"/>
       </w:pPr>
       <w:r>
-        <w:t>int IndexOf(const T&amp; e) const</w:t>
-      </w:r>
-      <w:r>
-        <w:t>;</w:t>
-      </w:r>
+        <w:t xml:space="preserve">int </w:t>
+      </w:r>
+      <w:proofErr w:type="spellStart"/>
+      <w:r>
+        <w:t>IndexOf</w:t>
+      </w:r>
+      <w:proofErr w:type="spellEnd"/>
+      <w:r>
+        <w:t xml:space="preserve">(const T&amp; e) </w:t>
+      </w:r>
+      <w:proofErr w:type="gramStart"/>
+      <w:r>
+        <w:t>const;</w:t>
+      </w:r>
+      <w:proofErr w:type="gramEnd"/>
     </w:p>
     <w:p>
       <w:pPr>
         <w:ind w:firstLineChars="200" w:firstLine="480"/>
       </w:pPr>
       <w:r>
-        <w:t>void Delete(int index)</w:t>
-      </w:r>
-      <w:r>
-        <w:t>;</w:t>
-      </w:r>
+        <w:t>void Delete(int index</w:t>
+      </w:r>
+      <w:proofErr w:type="gramStart"/>
+      <w:r>
+        <w:t>);</w:t>
+      </w:r>
+      <w:proofErr w:type="gramEnd"/>
     </w:p>
     <w:p>
       <w:pPr>
         <w:ind w:firstLineChars="200" w:firstLine="480"/>
       </w:pPr>
       <w:r>
-        <w:t>void Insert(int index, const T&amp; e)</w:t>
-      </w:r>
-      <w:r>
-        <w:t>;</w:t>
-      </w:r>
+        <w:t>void Insert(int index, const T&amp; e</w:t>
+      </w:r>
+      <w:proofErr w:type="gramStart"/>
+      <w:r>
+        <w:t>);</w:t>
+      </w:r>
+      <w:proofErr w:type="gramEnd"/>
     </w:p>
     <w:p>
       <w:pPr>
         <w:ind w:firstLineChars="200" w:firstLine="480"/>
       </w:pPr>
       <w:r>
-        <w:t>void Concatenate(Chain&lt;T&gt;&amp; b)</w:t>
-      </w:r>
-      <w:r>
-        <w:t>;</w:t>
-      </w:r>
+        <w:t>void Concatenate(Chain&lt;T&gt;&amp; b</w:t>
+      </w:r>
+      <w:proofErr w:type="gramStart"/>
+      <w:r>
+        <w:t>);</w:t>
+      </w:r>
+      <w:proofErr w:type="gramEnd"/>
     </w:p>
     <w:p>
       <w:pPr>
         <w:ind w:firstLineChars="200" w:firstLine="480"/>
       </w:pPr>
       <w:r>
-        <w:t>void Reverse()</w:t>
-      </w:r>
-      <w:r>
-        <w:t>;</w:t>
-      </w:r>
+        <w:t>void Reverse(</w:t>
+      </w:r>
+      <w:proofErr w:type="gramStart"/>
+      <w:r>
+        <w:t>);</w:t>
+      </w:r>
+      <w:proofErr w:type="gramEnd"/>
     </w:p>
     <w:p>
       <w:pPr>
         <w:ind w:firstLineChars="200" w:firstLine="480"/>
       </w:pPr>
       <w:r>
-        <w:t>void Delete(Position p)</w:t>
-      </w:r>
-      <w:r>
-        <w:t>;</w:t>
-      </w:r>
+        <w:t>void Delete(Position p</w:t>
+      </w:r>
+      <w:proofErr w:type="gramStart"/>
+      <w:r>
+        <w:t>);</w:t>
+      </w:r>
+      <w:proofErr w:type="gramEnd"/>
     </w:p>
     <w:p>
       <w:pPr>
         <w:ind w:firstLineChars="200" w:firstLine="480"/>
       </w:pPr>
       <w:r>
-        <w:t>void Insert(Position p, const T&amp; e)</w:t>
-      </w:r>
-      <w:r>
-        <w:t>;</w:t>
-      </w:r>
-      <w:r>
-        <w:t xml:space="preserve"> //Position means ChainNode*)</w:t>
+        <w:t>void Insert(Position p, const T&amp; e);</w:t>
+      </w:r>
+      <w:r>
+        <w:t xml:space="preserve"> //Position means </w:t>
+      </w:r>
+      <w:proofErr w:type="spellStart"/>
+      <w:r>
+        <w:t>ChainNode</w:t>
+      </w:r>
+      <w:proofErr w:type="spellEnd"/>
+      <w:r>
+        <w:t>*)</w:t>
       </w:r>
     </w:p>
     <w:p>
@@ -698,7 +796,15 @@
         <w:tab/>
       </w:r>
       <w:r>
-        <w:t>class ChainIterator{</w:t>
+        <w:t xml:space="preserve">class </w:t>
+      </w:r>
+      <w:proofErr w:type="spellStart"/>
+      <w:r>
+        <w:t>ChainIterator</w:t>
+      </w:r>
+      <w:proofErr w:type="spellEnd"/>
+      <w:r>
+        <w:t>{</w:t>
       </w:r>
     </w:p>
     <w:p>
@@ -732,8 +838,21 @@
       <w:r>
         <w:t xml:space="preserve"> </w:t>
       </w:r>
-      <w:r>
-        <w:t>ChainIterator begin() {return ChainIterator(first);}</w:t>
+      <w:proofErr w:type="spellStart"/>
+      <w:r>
+        <w:t>ChainIterator</w:t>
+      </w:r>
+      <w:proofErr w:type="spellEnd"/>
+      <w:r>
+        <w:t xml:space="preserve"> begin() {return </w:t>
+      </w:r>
+      <w:proofErr w:type="spellStart"/>
+      <w:r>
+        <w:t>ChainIterator</w:t>
+      </w:r>
+      <w:proofErr w:type="spellEnd"/>
+      <w:r>
+        <w:t>(first);}</w:t>
       </w:r>
     </w:p>
     <w:p>
@@ -743,14 +862,27 @@
       <w:r>
         <w:t xml:space="preserve"> </w:t>
       </w:r>
-      <w:r>
-        <w:t>ChainIterator end()</w:t>
+      <w:proofErr w:type="spellStart"/>
+      <w:r>
+        <w:t>ChainIterator</w:t>
+      </w:r>
+      <w:proofErr w:type="spellEnd"/>
+      <w:r>
+        <w:t xml:space="preserve"> end()</w:t>
       </w:r>
       <w:r>
         <w:t xml:space="preserve"> </w:t>
       </w:r>
       <w:r>
-        <w:t xml:space="preserve"> {return ChainIterator(0);}</w:t>
+        <w:t xml:space="preserve"> {return </w:t>
+      </w:r>
+      <w:proofErr w:type="spellStart"/>
+      <w:r>
+        <w:t>ChainIterator</w:t>
+      </w:r>
+      <w:proofErr w:type="spellEnd"/>
+      <w:r>
+        <w:t>(0);}</w:t>
       </w:r>
     </w:p>
     <w:p>
@@ -767,24 +899,27 @@
       </w:pPr>
       <w:r>
         <w:tab/>
-        <w:t>ChainNode&lt;T&gt; * first</w:t>
-      </w:r>
-      <w:r>
-        <w:t>, *last</w:t>
-      </w:r>
-      <w:r>
-        <w:t>;</w:t>
-      </w:r>
+      </w:r>
+      <w:proofErr w:type="spellStart"/>
+      <w:r>
+        <w:t>ChainNode</w:t>
+      </w:r>
+      <w:proofErr w:type="spellEnd"/>
+      <w:r>
+        <w:t>&lt;T&gt; * first, *</w:t>
+      </w:r>
+      <w:proofErr w:type="gramStart"/>
+      <w:r>
+        <w:t>last;</w:t>
+      </w:r>
+      <w:proofErr w:type="gramEnd"/>
     </w:p>
     <w:p>
       <w:pPr>
         <w:ind w:left="360"/>
       </w:pPr>
       <w:r>
-        <w:t>}</w:t>
-      </w:r>
-      <w:r>
-        <w:t>;</w:t>
+        <w:t>};</w:t>
       </w:r>
     </w:p>
     <w:p>
@@ -831,19 +966,7 @@
         <w:rPr>
           <w:b/>
         </w:rPr>
-        <w:t>A</w:t>
-      </w:r>
-      <w:r>
-        <w:rPr>
-          <w:b/>
-        </w:rPr>
-        <w:t xml:space="preserve"> </w:t>
-      </w:r>
-      <w:r>
-        <w:rPr>
-          <w:b/>
-        </w:rPr>
-        <w:t>member function</w:t>
+        <w:t>A member function</w:t>
       </w:r>
       <w:r>
         <w:t xml:space="preserve"> that will perform an </w:t>
@@ -969,6 +1092,7 @@
       <w:r>
         <w:t>, 5</w:t>
       </w:r>
+      <w:proofErr w:type="gramStart"/>
       <w:r>
         <w:rPr>
           <w:vertAlign w:val="superscript"/>
@@ -976,7 +1100,11 @@
         <w:t>th</w:t>
       </w:r>
       <w:r>
-        <w:t xml:space="preserve">,…nodes of L are deleted). </w:t>
+        <w:t>,…</w:t>
+      </w:r>
+      <w:proofErr w:type="gramEnd"/>
+      <w:r>
+        <w:t xml:space="preserve">nodes of L are deleted). </w:t>
       </w:r>
     </w:p>
     <w:p>
@@ -994,7 +1122,7 @@
         <w:rPr>
           <w:b/>
         </w:rPr>
-        <w:t>A</w:t>
+        <w:t>A member function</w:t>
       </w:r>
       <w:r>
         <w:rPr>
@@ -1002,26 +1130,102 @@
         </w:rPr>
         <w:t xml:space="preserve"> </w:t>
       </w:r>
-      <w:r>
-        <w:rPr>
-          <w:b/>
-        </w:rPr>
-        <w:t>member function</w:t>
-      </w:r>
-      <w:r>
-        <w:rPr>
-          <w:b/>
+      <w:proofErr w:type="spellStart"/>
+      <w:r>
+        <w:rPr>
+          <w:color w:val="0000CC"/>
+        </w:rPr>
+        <w:t>divideMid</w:t>
+      </w:r>
+      <w:proofErr w:type="spellEnd"/>
+      <w:r>
+        <w:rPr>
+          <w:color w:val="0000CC"/>
         </w:rPr>
         <w:t xml:space="preserve"> </w:t>
       </w:r>
       <w:r>
-        <w:rPr>
-          <w:color w:val="0000CC"/>
-        </w:rPr>
-        <w:t xml:space="preserve">divideMid </w:t>
-      </w:r>
-      <w:r>
-        <w:t xml:space="preserve">that will divides the given list into two sublists of (almost) equal sizes. Suppose myList points to the list with elements 34 65 27 89 12 (in this order). The statement: myList.divideMid(subList); divides myList into two sublists: myList points to the list with the elements 34 65 27, and subList points to the sublist with the elements 89 12. Formulate a step-by-step algorithm to perform this task. </w:t>
+        <w:t xml:space="preserve">that will </w:t>
+      </w:r>
+      <w:proofErr w:type="gramStart"/>
+      <w:r>
+        <w:t>divides</w:t>
+      </w:r>
+      <w:proofErr w:type="gramEnd"/>
+      <w:r>
+        <w:t xml:space="preserve"> the given list into two </w:t>
+      </w:r>
+      <w:proofErr w:type="spellStart"/>
+      <w:r>
+        <w:t>sublists</w:t>
+      </w:r>
+      <w:proofErr w:type="spellEnd"/>
+      <w:r>
+        <w:t xml:space="preserve"> of (almost) equal sizes. Suppose </w:t>
+      </w:r>
+      <w:proofErr w:type="spellStart"/>
+      <w:r>
+        <w:t>myList</w:t>
+      </w:r>
+      <w:proofErr w:type="spellEnd"/>
+      <w:r>
+        <w:t xml:space="preserve"> points to the list with elements 34 65 27 89 12 (in this order). The statement: </w:t>
+      </w:r>
+      <w:proofErr w:type="spellStart"/>
+      <w:r>
+        <w:t>myList.divideMid</w:t>
+      </w:r>
+      <w:proofErr w:type="spellEnd"/>
+      <w:r>
+        <w:t>(</w:t>
+      </w:r>
+      <w:proofErr w:type="spellStart"/>
+      <w:r>
+        <w:t>subList</w:t>
+      </w:r>
+      <w:proofErr w:type="spellEnd"/>
+      <w:r>
+        <w:t xml:space="preserve">); divides </w:t>
+      </w:r>
+      <w:proofErr w:type="spellStart"/>
+      <w:r>
+        <w:t>myList</w:t>
+      </w:r>
+      <w:proofErr w:type="spellEnd"/>
+      <w:r>
+        <w:t xml:space="preserve"> into two </w:t>
+      </w:r>
+      <w:proofErr w:type="spellStart"/>
+      <w:r>
+        <w:t>sublists</w:t>
+      </w:r>
+      <w:proofErr w:type="spellEnd"/>
+      <w:r>
+        <w:t xml:space="preserve">: </w:t>
+      </w:r>
+      <w:proofErr w:type="spellStart"/>
+      <w:r>
+        <w:t>myList</w:t>
+      </w:r>
+      <w:proofErr w:type="spellEnd"/>
+      <w:r>
+        <w:t xml:space="preserve"> points to the list with the elements 34 65 27, and </w:t>
+      </w:r>
+      <w:proofErr w:type="spellStart"/>
+      <w:r>
+        <w:t>subList</w:t>
+      </w:r>
+      <w:proofErr w:type="spellEnd"/>
+      <w:r>
+        <w:t xml:space="preserve"> points to the </w:t>
+      </w:r>
+      <w:proofErr w:type="spellStart"/>
+      <w:r>
+        <w:t>sublist</w:t>
+      </w:r>
+      <w:proofErr w:type="spellEnd"/>
+      <w:r>
+        <w:t xml:space="preserve"> with the elements 89 12. Formulate a step-by-step algorithm to perform this task. </w:t>
       </w:r>
     </w:p>
     <w:p>
@@ -1036,23 +1240,12 @@
         <w:rPr>
           <w:b/>
         </w:rPr>
-        <w:t>A</w:t>
-      </w:r>
-      <w:r>
-        <w:rPr>
-          <w:b/>
-        </w:rPr>
+        <w:t>A member function</w:t>
+      </w:r>
+      <w:r>
         <w:t xml:space="preserve"> </w:t>
       </w:r>
-      <w:r>
-        <w:rPr>
-          <w:b/>
-        </w:rPr>
-        <w:t>member function</w:t>
-      </w:r>
-      <w:r>
-        <w:t xml:space="preserve"> </w:t>
-      </w:r>
+      <w:proofErr w:type="spellStart"/>
       <w:r>
         <w:rPr>
           <w:b/>
@@ -1060,6 +1253,7 @@
         </w:rPr>
         <w:t>deconcatenate</w:t>
       </w:r>
+      <w:proofErr w:type="spellEnd"/>
       <w:r>
         <w:rPr>
           <w:b/>
@@ -1067,9 +1261,11 @@
         </w:rPr>
         <w:t>(</w:t>
       </w:r>
+      <w:proofErr w:type="spellStart"/>
       <w:r>
         <w:t>ChainNode</w:t>
       </w:r>
+      <w:proofErr w:type="spellEnd"/>
       <w:r>
         <w:t>* p)</w:t>
       </w:r>
@@ -1149,6 +1345,7 @@
       <w:r>
         <w:t>,x</w:t>
       </w:r>
+      <w:proofErr w:type="gramStart"/>
       <w:r>
         <w:rPr>
           <w:vertAlign w:val="subscript"/>
@@ -1156,7 +1353,11 @@
         <w:t>2</w:t>
       </w:r>
       <w:r>
-        <w:t>,..,x</w:t>
+        <w:t>,..</w:t>
+      </w:r>
+      <w:proofErr w:type="gramEnd"/>
+      <w:r>
+        <w:t>,x</w:t>
       </w:r>
       <w:r>
         <w:rPr>
@@ -1192,7 +1393,11 @@
         <w:t>2</w:t>
       </w:r>
       <w:r>
-        <w:t>,…,y</w:t>
+        <w:t>,…,</w:t>
+      </w:r>
+      <w:proofErr w:type="spellStart"/>
+      <w:r>
+        <w:t>y</w:t>
       </w:r>
       <w:r>
         <w:rPr>
@@ -1200,6 +1405,7 @@
         </w:rPr>
         <w:t>m</w:t>
       </w:r>
+      <w:proofErr w:type="spellEnd"/>
       <w:r>
         <w:t xml:space="preserve">), respectively. </w:t>
       </w:r>
@@ -1276,6 +1482,7 @@
       <w:r>
         <w:t>,y</w:t>
       </w:r>
+      <w:proofErr w:type="gramStart"/>
       <w:r>
         <w:rPr>
           <w:vertAlign w:val="subscript"/>
@@ -1283,7 +1490,11 @@
         <w:t>2</w:t>
       </w:r>
       <w:r>
-        <w:t>,…,x</w:t>
+        <w:t>,…</w:t>
+      </w:r>
+      <w:proofErr w:type="gramEnd"/>
+      <w:r>
+        <w:t>,x</w:t>
       </w:r>
       <w:r>
         <w:rPr>
@@ -1413,13 +1624,7 @@
       </w:pPr>
       <w:r>
         <w:lastRenderedPageBreak/>
-        <w:t xml:space="preserve">Implement the stack data structure as a derived class of the class </w:t>
-      </w:r>
-      <w:r>
-        <w:t>Chain</w:t>
-      </w:r>
-      <w:r>
-        <w:t>&lt;T&gt;.</w:t>
+        <w:t>Implement the stack data structure as a derived class of the class Chain&lt;T&gt;.</w:t>
       </w:r>
     </w:p>
     <w:p>
@@ -1431,13 +1636,7 @@
         <w:ind w:left="426" w:hanging="426"/>
       </w:pPr>
       <w:r>
-        <w:t xml:space="preserve">Implement the queue data structure as a derived class of the class </w:t>
-      </w:r>
-      <w:r>
-        <w:t>Chain</w:t>
-      </w:r>
-      <w:r>
-        <w:t>&lt;T&gt;</w:t>
+        <w:t>Implement the queue data structure as a derived class of the class Chain&lt;T&gt;</w:t>
       </w:r>
       <w:r>
         <w:t>.</w:t>
@@ -1466,6 +1665,7 @@
       <w:r>
         <w:t>, x</w:t>
       </w:r>
+      <w:proofErr w:type="gramStart"/>
       <w:r>
         <w:rPr>
           <w:vertAlign w:val="subscript"/>
@@ -1473,7 +1673,15 @@
         <w:t>2</w:t>
       </w:r>
       <w:r>
-        <w:t>,…, x</w:t>
+        <w:t>,…</w:t>
+      </w:r>
+      <w:proofErr w:type="gramEnd"/>
+      <w:r>
+        <w:t xml:space="preserve">, </w:t>
+      </w:r>
+      <w:proofErr w:type="spellStart"/>
+      <w:r>
+        <w:t>x</w:t>
       </w:r>
       <w:r>
         <w:rPr>
@@ -1481,14 +1689,9 @@
         </w:rPr>
         <w:t>n</w:t>
       </w:r>
-      <w:r>
-        <w:t xml:space="preserve"> be the elements of a </w:t>
-      </w:r>
-      <w:r>
-        <w:t>Chain</w:t>
-      </w:r>
-      <w:r>
-        <w:t>&lt;int&gt; object. Each x</w:t>
+      <w:proofErr w:type="spellEnd"/>
+      <w:r>
+        <w:t xml:space="preserve"> be the elements of a Chain&lt;int&gt; object. Each x</w:t>
       </w:r>
       <w:r>
         <w:rPr>
@@ -1614,20 +1817,19 @@
         <w:t>demonstrate</w:t>
       </w:r>
       <w:r>
-        <w:t xml:space="preserve"> those functions you developed.</w:t>
-      </w:r>
-      <w:r>
-        <w:t xml:space="preserve"> Use an int list consists of {1,2,3,..,25} 25 integers as example.</w:t>
+        <w:t xml:space="preserve"> those functions you developed. Use an int list consists of {1,2,</w:t>
+      </w:r>
+      <w:proofErr w:type="gramStart"/>
+      <w:r>
+        <w:t>3,..</w:t>
+      </w:r>
+      <w:proofErr w:type="gramEnd"/>
+      <w:r>
+        <w:t>,25} 25 integers as example.</w:t>
       </w:r>
     </w:p>
     <w:p/>
-    <w:p>
-      <w:pPr>
-        <w:rPr>
-          <w:rFonts w:hint="eastAsia"/>
-        </w:rPr>
-      </w:pPr>
-    </w:p>
+    <w:p/>
     <w:p>
       <w:pPr>
         <w:pStyle w:val="a8"/>
@@ -1704,7 +1906,7 @@
         <w:jc w:val="center"/>
       </w:pPr>
       <w:r>
-        <w:object w:dxaOrig="4576" w:dyaOrig="1087">
+        <w:object w:dxaOrig="4576" w:dyaOrig="1087" w14:anchorId="1BA9D5E7">
           <v:shapetype id="_x0000_t75" coordsize="21600,21600" o:spt="75" o:preferrelative="t" path="m@4@5l@4@11@9@11@9@5xe" filled="f" stroked="f">
             <v:stroke joinstyle="miter"/>
             <v:formulas>
@@ -1724,10 +1926,10 @@
             <v:path o:extrusionok="f" gradientshapeok="t" o:connecttype="rect"/>
             <o:lock v:ext="edit" aspectratio="t"/>
           </v:shapetype>
-          <v:shape id="_x0000_i1025" type="#_x0000_t75" style="width:228.8pt;height:54pt" o:ole="">
+          <v:shape id="_x0000_i1025" type="#_x0000_t75" style="width:229pt;height:54pt" o:ole="">
             <v:imagedata r:id="rId7" o:title=""/>
           </v:shape>
-          <o:OLEObject Type="Embed" ProgID="Visio.Drawing.11" ShapeID="_x0000_i1025" DrawAspect="Content" ObjectID="_1774534282" r:id="rId8"/>
+          <o:OLEObject Type="Embed" ProgID="Visio.Drawing.11" ShapeID="_x0000_i1025" DrawAspect="Content" ObjectID="_1775617226" r:id="rId8"/>
         </w:object>
       </w:r>
     </w:p>
@@ -1897,6 +2099,7 @@
       <w:r>
         <w:t>, 5</w:t>
       </w:r>
+      <w:proofErr w:type="gramStart"/>
       <w:r>
         <w:rPr>
           <w:vertAlign w:val="superscript"/>
@@ -1904,7 +2107,11 @@
         <w:t>th</w:t>
       </w:r>
       <w:r>
-        <w:t>,…nodes of L are deleted).</w:t>
+        <w:t>,…</w:t>
+      </w:r>
+      <w:proofErr w:type="gramEnd"/>
+      <w:r>
+        <w:t>nodes of L are deleted).</w:t>
       </w:r>
     </w:p>
     <w:p>
@@ -1916,6 +2123,7 @@
         </w:numPr>
         <w:ind w:leftChars="0" w:left="360"/>
       </w:pPr>
+      <w:proofErr w:type="spellStart"/>
       <w:r>
         <w:rPr>
           <w:b/>
@@ -1923,6 +2131,7 @@
         </w:rPr>
         <w:t>deconcatenate</w:t>
       </w:r>
+      <w:proofErr w:type="spellEnd"/>
       <w:r>
         <w:rPr>
           <w:color w:val="0000CC"/>
@@ -1991,6 +2200,7 @@
       <w:r>
         <w:t>,x</w:t>
       </w:r>
+      <w:proofErr w:type="gramStart"/>
       <w:r>
         <w:rPr>
           <w:vertAlign w:val="subscript"/>
@@ -1998,7 +2208,11 @@
         <w:t>2</w:t>
       </w:r>
       <w:r>
-        <w:t>,..,x</w:t>
+        <w:t>,..</w:t>
+      </w:r>
+      <w:proofErr w:type="gramEnd"/>
+      <w:r>
+        <w:t>,x</w:t>
       </w:r>
       <w:r>
         <w:rPr>
@@ -2034,7 +2248,11 @@
         <w:t>2</w:t>
       </w:r>
       <w:r>
-        <w:t>,…,y</w:t>
+        <w:t>,…,</w:t>
+      </w:r>
+      <w:proofErr w:type="spellStart"/>
+      <w:r>
+        <w:t>y</w:t>
       </w:r>
       <w:r>
         <w:rPr>
@@ -2042,6 +2260,7 @@
         </w:rPr>
         <w:t>m</w:t>
       </w:r>
+      <w:proofErr w:type="spellEnd"/>
       <w:r>
         <w:t>), respectively. Implement a member f</w:t>
       </w:r>
@@ -2103,6 +2322,7 @@
       <w:r>
         <w:t>,y</w:t>
       </w:r>
+      <w:proofErr w:type="gramStart"/>
       <w:r>
         <w:rPr>
           <w:vertAlign w:val="subscript"/>
@@ -2110,7 +2330,11 @@
         <w:t>2</w:t>
       </w:r>
       <w:r>
-        <w:t>,…,x</w:t>
+        <w:t>,…</w:t>
+      </w:r>
+      <w:proofErr w:type="gramEnd"/>
+      <w:r>
+        <w:t>,x</w:t>
       </w:r>
       <w:r>
         <w:rPr>
@@ -2274,11 +2498,11 @@
         <w:jc w:val="center"/>
       </w:pPr>
       <w:r>
-        <w:object w:dxaOrig="11720" w:dyaOrig="4244">
-          <v:shape id="_x0000_i1026" type="#_x0000_t75" style="width:481.75pt;height:174.8pt" o:ole="">
+        <w:object w:dxaOrig="11720" w:dyaOrig="4244" w14:anchorId="5D7FC3A0">
+          <v:shape id="_x0000_i1026" type="#_x0000_t75" style="width:481.5pt;height:175pt" o:ole="">
             <v:imagedata r:id="rId9" o:title=""/>
           </v:shape>
-          <o:OLEObject Type="Embed" ProgID="Visio.Drawing.11" ShapeID="_x0000_i1026" DrawAspect="Content" ObjectID="_1774534283" r:id="rId10"/>
+          <o:OLEObject Type="Embed" ProgID="Visio.Drawing.11" ShapeID="_x0000_i1026" DrawAspect="Content" ObjectID="_1775617227" r:id="rId10"/>
         </w:object>
       </w:r>
       <w:r>
@@ -2330,7 +2554,15 @@
     </w:p>
     <w:p>
       <w:r>
-        <w:t>Develop a C++ class Polynomial to represent and manipulate univariate polynomials with double-type coefficients (use circular linked list with header nodes). Each term of the polynomial will be represented as a node. Thus a node in this system will have three data members as below.</w:t>
+        <w:t xml:space="preserve">Develop a C++ class Polynomial to represent and manipulate univariate polynomials with double-type coefficients (use circular linked list with header nodes). Each term of the polynomial will be represented as a node. </w:t>
+      </w:r>
+      <w:proofErr w:type="gramStart"/>
+      <w:r>
+        <w:t>Thus</w:t>
+      </w:r>
+      <w:proofErr w:type="gramEnd"/>
+      <w:r>
+        <w:t xml:space="preserve"> a node in this system will have three data members as below.</w:t>
       </w:r>
     </w:p>
     <w:p>
@@ -2369,9 +2601,11 @@
               <w:ind w:leftChars="0" w:left="0"/>
               <w:jc w:val="center"/>
             </w:pPr>
+            <w:proofErr w:type="spellStart"/>
             <w:r>
               <w:t>coef</w:t>
             </w:r>
+            <w:proofErr w:type="spellEnd"/>
           </w:p>
         </w:tc>
         <w:tc>
@@ -2429,7 +2663,23 @@
         <w:t>available-space list</w:t>
       </w:r>
       <w:r>
-        <w:t xml:space="preserve"> and associated functions GetNode() and RetNode() described in Section 4.5. The external (i.e., for input and output) representation of a univariate polynomial will be assumed to be a sequence of integers and doubles of the form: n, c</w:t>
+        <w:t xml:space="preserve"> and associated functions </w:t>
+      </w:r>
+      <w:proofErr w:type="spellStart"/>
+      <w:r>
+        <w:t>GetNode</w:t>
+      </w:r>
+      <w:proofErr w:type="spellEnd"/>
+      <w:r>
+        <w:t xml:space="preserve">() and </w:t>
+      </w:r>
+      <w:proofErr w:type="spellStart"/>
+      <w:r>
+        <w:t>RetNode</w:t>
+      </w:r>
+      <w:proofErr w:type="spellEnd"/>
+      <w:r>
+        <w:t>() described in Section 4.5. The external (i.e., for input and output) representation of a univariate polynomial will be assumed to be a sequence of integers and doubles of the form: n, c</w:t>
       </w:r>
       <w:r>
         <w:rPr>
@@ -2476,6 +2726,7 @@
       <w:r>
         <w:t>, e</w:t>
       </w:r>
+      <w:proofErr w:type="gramStart"/>
       <w:r>
         <w:rPr>
           <w:vertAlign w:val="subscript"/>
@@ -2483,7 +2734,15 @@
         <w:t>3</w:t>
       </w:r>
       <w:r>
-        <w:t>,…, c</w:t>
+        <w:t>,…</w:t>
+      </w:r>
+      <w:proofErr w:type="gramEnd"/>
+      <w:r>
+        <w:t xml:space="preserve">, </w:t>
+      </w:r>
+      <w:proofErr w:type="spellStart"/>
+      <w:r>
+        <w:t>c</w:t>
       </w:r>
       <w:r>
         <w:rPr>
@@ -2491,8 +2750,13 @@
         </w:rPr>
         <w:t>n</w:t>
       </w:r>
-      <w:r>
-        <w:t>, e</w:t>
+      <w:proofErr w:type="spellEnd"/>
+      <w:r>
+        <w:t xml:space="preserve">, </w:t>
+      </w:r>
+      <w:proofErr w:type="spellStart"/>
+      <w:r>
+        <w:t>e</w:t>
       </w:r>
       <w:r>
         <w:rPr>
@@ -2500,8 +2764,13 @@
         </w:rPr>
         <w:t>n</w:t>
       </w:r>
-      <w:r>
-        <w:t>, where e</w:t>
+      <w:proofErr w:type="spellEnd"/>
+      <w:r>
+        <w:t xml:space="preserve">, where </w:t>
+      </w:r>
+      <w:proofErr w:type="spellStart"/>
+      <w:r>
+        <w:t>e</w:t>
       </w:r>
       <w:r>
         <w:rPr>
@@ -2509,6 +2778,7 @@
         </w:rPr>
         <w:t>i</w:t>
       </w:r>
+      <w:proofErr w:type="spellEnd"/>
       <w:r>
         <w:t xml:space="preserve"> represents an integer exponent and c</w:t>
       </w:r>
@@ -2574,8 +2844,29 @@
         </w:numPr>
         <w:ind w:leftChars="0" w:left="360"/>
       </w:pPr>
-      <w:r>
-        <w:t>Ostream&amp; operator&lt;&lt;(ostream&amp; os, Polynomial&amp; x): Convert x from its linked list representation to its external representation and output it.</w:t>
+      <w:proofErr w:type="spellStart"/>
+      <w:r>
+        <w:t>Ostream</w:t>
+      </w:r>
+      <w:proofErr w:type="spellEnd"/>
+      <w:r>
+        <w:t>&amp; operator&lt;&lt;(</w:t>
+      </w:r>
+      <w:proofErr w:type="spellStart"/>
+      <w:r>
+        <w:t>ostream</w:t>
+      </w:r>
+      <w:proofErr w:type="spellEnd"/>
+      <w:r>
+        <w:t xml:space="preserve">&amp; </w:t>
+      </w:r>
+      <w:proofErr w:type="spellStart"/>
+      <w:r>
+        <w:t>os</w:t>
+      </w:r>
+      <w:proofErr w:type="spellEnd"/>
+      <w:r>
+        <w:t>, Polynomial&amp; x): Convert x from its linked list representation to its external representation and output it.</w:t>
       </w:r>
     </w:p>
     <w:p>
@@ -2587,8 +2878,13 @@
         </w:numPr>
         <w:ind w:leftChars="0" w:left="360"/>
       </w:pPr>
-      <w:r>
-        <w:t>Polynomila::Polynomial(const Polynomial&amp; a): copy constructor</w:t>
+      <w:proofErr w:type="gramStart"/>
+      <w:r>
+        <w:t>Polynomila::</w:t>
+      </w:r>
+      <w:proofErr w:type="gramEnd"/>
+      <w:r>
+        <w:t>Polynomial(const Polynomial&amp; a): copy constructor</w:t>
       </w:r>
     </w:p>
     <w:p>
@@ -2601,7 +2897,23 @@
         <w:ind w:leftChars="0" w:left="360"/>
       </w:pPr>
       <w:r>
-        <w:t>Const Polynomila&amp; Polynomial::operator=(const Polynomial&amp; a) const[assignment operator]: assign polynomial a to *this.</w:t>
+        <w:t xml:space="preserve">Const Polynomila&amp; </w:t>
+      </w:r>
+      <w:proofErr w:type="gramStart"/>
+      <w:r>
+        <w:t>Polynomial::</w:t>
+      </w:r>
+      <w:proofErr w:type="gramEnd"/>
+      <w:r>
+        <w:t xml:space="preserve">operator=(const Polynomial&amp; a) const[assignment operator]: assign polynomial a </w:t>
+      </w:r>
+      <w:proofErr w:type="spellStart"/>
+      <w:r>
+        <w:t>to</w:t>
+      </w:r>
+      <w:proofErr w:type="spellEnd"/>
+      <w:r>
+        <w:t xml:space="preserve"> *this.</w:t>
       </w:r>
     </w:p>
     <w:p>
@@ -2613,8 +2925,13 @@
         </w:numPr>
         <w:ind w:leftChars="0" w:left="360"/>
       </w:pPr>
-      <w:r>
-        <w:t>Polynomial::~</w:t>
+      <w:proofErr w:type="gramStart"/>
+      <w:r>
+        <w:t>Polynomial::</w:t>
+      </w:r>
+      <w:proofErr w:type="gramEnd"/>
+      <w:r>
+        <w:t>~</w:t>
       </w:r>
       <w:r>
         <w:t xml:space="preserve"> </w:t>
@@ -2673,7 +2990,15 @@
         <w:ind w:leftChars="0" w:left="360"/>
       </w:pPr>
       <w:r>
-        <w:t>double Polynomial::Evaluate(double x) const: Evaluate the polynomial *this and return the result.</w:t>
+        <w:t xml:space="preserve">double </w:t>
+      </w:r>
+      <w:proofErr w:type="gramStart"/>
+      <w:r>
+        <w:t>Polynomial::</w:t>
+      </w:r>
+      <w:proofErr w:type="gramEnd"/>
+      <w:r>
+        <w:t>Evaluate(double x) const: Evaluate the polynomial *this and return the result.</w:t>
       </w:r>
     </w:p>
     <w:p/>
@@ -2806,8 +3131,17 @@
           <w:rFonts w:hint="eastAsia"/>
           <w:b/>
         </w:rPr>
-        <w:t>;};</w:t>
-      </w:r>
+        <w:t>;</w:t>
+      </w:r>
+      <w:proofErr w:type="gramStart"/>
+      <w:r>
+        <w:rPr>
+          <w:rFonts w:hint="eastAsia"/>
+          <w:b/>
+        </w:rPr>
+        <w:t>};</w:t>
+      </w:r>
+      <w:proofErr w:type="gramEnd"/>
     </w:p>
     <w:p>
       <w:pPr>
@@ -2924,6 +3258,7 @@
         </w:rPr>
         <w:t xml:space="preserve"> </w:t>
       </w:r>
+      <w:proofErr w:type="gramStart"/>
       <w:r>
         <w:rPr>
           <w:rFonts w:hint="eastAsia"/>
@@ -2938,6 +3273,7 @@
         </w:rPr>
         <w:t>;</w:t>
       </w:r>
+      <w:proofErr w:type="gramEnd"/>
     </w:p>
     <w:p>
       <w:pPr>
@@ -3067,6 +3403,7 @@
         </w:rPr>
         <w:t xml:space="preserve"> , *</w:t>
       </w:r>
+      <w:proofErr w:type="gramStart"/>
       <w:r>
         <w:rPr>
           <w:rFonts w:hint="eastAsia"/>
@@ -3081,6 +3418,7 @@
         </w:rPr>
         <w:t>;</w:t>
       </w:r>
+      <w:proofErr w:type="gramEnd"/>
     </w:p>
     <w:p>
       <w:pPr>
@@ -3106,6 +3444,7 @@
         </w:rPr>
         <w:t xml:space="preserve"> </w:t>
       </w:r>
+      <w:proofErr w:type="gramStart"/>
       <w:r>
         <w:rPr>
           <w:rFonts w:hint="eastAsia"/>
@@ -3120,6 +3459,7 @@
         </w:rPr>
         <w:t>;</w:t>
       </w:r>
+      <w:proofErr w:type="gramEnd"/>
     </w:p>
     <w:p>
       <w:pPr>
@@ -3182,6 +3522,7 @@
         </w:rPr>
         <w:t xml:space="preserve"> *</w:t>
       </w:r>
+      <w:proofErr w:type="gramStart"/>
       <w:r>
         <w:rPr>
           <w:rFonts w:hint="eastAsia"/>
@@ -3196,6 +3537,7 @@
         </w:rPr>
         <w:t>;</w:t>
       </w:r>
+      <w:proofErr w:type="gramEnd"/>
     </w:p>
     <w:p>
       <w:pPr>
@@ -3221,6 +3563,7 @@
         </w:rPr>
         <w:t xml:space="preserve"> </w:t>
       </w:r>
+      <w:proofErr w:type="gramStart"/>
       <w:r>
         <w:rPr>
           <w:rFonts w:hint="eastAsia"/>
@@ -3235,6 +3578,7 @@
         </w:rPr>
         <w:t>;</w:t>
       </w:r>
+      <w:proofErr w:type="gramEnd"/>
     </w:p>
     <w:p>
       <w:pPr>
@@ -3480,6 +3824,7 @@
         </w:rPr>
         <w:t xml:space="preserve"> = </w:t>
       </w:r>
+      <w:proofErr w:type="gramStart"/>
       <w:r>
         <w:rPr>
           <w:rFonts w:hint="eastAsia"/>
@@ -3494,6 +3839,7 @@
         </w:rPr>
         <w:t>;</w:t>
       </w:r>
+      <w:proofErr w:type="gramEnd"/>
     </w:p>
     <w:p>
       <w:pPr>
@@ -3791,7 +4137,14 @@
         <w:rPr>
           <w:rFonts w:hint="eastAsia"/>
         </w:rPr>
-        <w:t>&amp;)</w:t>
+        <w:t>&amp;</w:t>
+      </w:r>
+      <w:proofErr w:type="gramStart"/>
+      <w:r>
+        <w:rPr>
+          <w:rFonts w:hint="eastAsia"/>
+        </w:rPr>
+        <w:t>)</w:t>
       </w:r>
       <w:r>
         <w:rPr>
@@ -3800,6 +4153,7 @@
         </w:rPr>
         <w:t>;</w:t>
       </w:r>
+      <w:proofErr w:type="gramEnd"/>
     </w:p>
     <w:p>
       <w:pPr>
@@ -3907,6 +4261,7 @@
         </w:rPr>
         <w:t xml:space="preserve"> *</w:t>
       </w:r>
+      <w:proofErr w:type="gramStart"/>
       <w:r>
         <w:rPr>
           <w:rFonts w:hint="eastAsia"/>
@@ -3921,6 +4276,7 @@
         </w:rPr>
         <w:t>;</w:t>
       </w:r>
+      <w:proofErr w:type="gramEnd"/>
     </w:p>
     <w:p>
       <w:pPr>
@@ -3946,6 +4302,7 @@
         <w:ind w:leftChars="0" w:left="0"/>
       </w:pPr>
       <w:r>
+        <w:lastRenderedPageBreak/>
         <w:t>Based on this class, do the following tasks.</w:t>
       </w:r>
     </w:p>
@@ -4057,7 +4414,19 @@
         <w:t>operator</w:t>
       </w:r>
       <w:r>
-        <w:t>&lt;&lt;(), which outputs a sparse matrix as triples (i, j, a</w:t>
+        <w:t>&lt;&lt;(), which outputs a sparse matrix as triples (</w:t>
+      </w:r>
+      <w:proofErr w:type="spellStart"/>
+      <w:r>
+        <w:t>i</w:t>
+      </w:r>
+      <w:proofErr w:type="spellEnd"/>
+      <w:r>
+        <w:t xml:space="preserve">, j, </w:t>
+      </w:r>
+      <w:proofErr w:type="spellStart"/>
+      <w:r>
+        <w:t>a</w:t>
       </w:r>
       <w:r>
         <w:rPr>
@@ -4065,6 +4434,7 @@
         </w:rPr>
         <w:t>ij</w:t>
       </w:r>
+      <w:proofErr w:type="spellEnd"/>
       <w:r>
         <w:t xml:space="preserve">). </w:t>
       </w:r>
@@ -4129,50 +4499,62 @@
         </w:numPr>
         <w:ind w:leftChars="0"/>
         <w:rPr>
-          <w:rFonts w:hint="eastAsia"/>
-        </w:rPr>
-      </w:pPr>
-      <w:r>
-        <w:rPr>
-          <w:rFonts w:hint="eastAsia"/>
+          <w:color w:val="0070C0"/>
+        </w:rPr>
+      </w:pPr>
+      <w:r>
+        <w:rPr>
+          <w:rFonts w:hint="eastAsia"/>
+          <w:color w:val="0070C0"/>
         </w:rPr>
         <w:t>(10%) doubly linked circular list</w:t>
       </w:r>
     </w:p>
     <w:p>
-      <w:r>
-        <w:rPr>
-          <w:rFonts w:hint="eastAsia"/>
+      <w:pPr>
+        <w:rPr>
+          <w:color w:val="0070C0"/>
+        </w:rPr>
+      </w:pPr>
+      <w:r>
+        <w:rPr>
+          <w:rFonts w:hint="eastAsia"/>
+          <w:color w:val="0070C0"/>
         </w:rPr>
         <w:t xml:space="preserve">Implement the </w:t>
       </w:r>
       <w:r>
+        <w:rPr>
+          <w:color w:val="0070C0"/>
+        </w:rPr>
         <w:t xml:space="preserve">template </w:t>
       </w:r>
       <w:r>
         <w:rPr>
           <w:rFonts w:hint="eastAsia"/>
-        </w:rPr>
-        <w:t>doubly linked circular list</w:t>
-      </w:r>
-      <w:r>
-        <w:rPr>
-          <w:rFonts w:hint="eastAsia"/>
+          <w:color w:val="0070C0"/>
+        </w:rPr>
+        <w:t xml:space="preserve">doubly linked circular list </w:t>
+      </w:r>
+      <w:r>
+        <w:rPr>
+          <w:color w:val="0070C0"/>
+        </w:rPr>
+        <w:t xml:space="preserve">with header node </w:t>
+      </w:r>
+      <w:r>
+        <w:rPr>
+          <w:rFonts w:hint="eastAsia"/>
+          <w:color w:val="0070C0"/>
+        </w:rPr>
+        <w:t>DblList ADT in textbook.</w:t>
+      </w:r>
+      <w:r>
+        <w:rPr>
+          <w:color w:val="0070C0"/>
         </w:rPr>
         <w:t xml:space="preserve"> </w:t>
       </w:r>
-      <w:r>
-        <w:t xml:space="preserve">with header node </w:t>
-      </w:r>
-      <w:r>
-        <w:rPr>
-          <w:rFonts w:hint="eastAsia"/>
-        </w:rPr>
-        <w:t>DblList ADT in textbook.</w:t>
-      </w:r>
-      <w:r>
-        <w:t xml:space="preserve"> </w:t>
-      </w:r>
     </w:p>
     <w:p>
       <w:r>
@@ -4180,7 +4562,7 @@
           <w:noProof/>
         </w:rPr>
         <w:drawing>
-          <wp:inline distT="0" distB="0" distL="0" distR="0" wp14:anchorId="46C33A85">
+          <wp:inline distT="0" distB="0" distL="0" distR="0" wp14:anchorId="0980C09F" wp14:editId="2B6A5207">
             <wp:extent cx="1558089" cy="1043633"/>
             <wp:effectExtent l="0" t="0" r="4445" b="0"/>
             <wp:docPr id="1" name="圖片 1"/>
@@ -4238,8 +4620,13 @@
     </w:p>
     <w:p>
       <w:r>
-        <w:t>friend class DblList;</w:t>
-      </w:r>
+        <w:t xml:space="preserve">friend class </w:t>
+      </w:r>
+      <w:proofErr w:type="gramStart"/>
+      <w:r>
+        <w:t>DblList;</w:t>
+      </w:r>
+      <w:proofErr w:type="gramEnd"/>
     </w:p>
     <w:p>
       <w:r>
@@ -4248,12 +4635,25 @@
     </w:p>
     <w:p>
       <w:r>
-        <w:t xml:space="preserve">   int data;</w:t>
-      </w:r>
-    </w:p>
-    <w:p>
-      <w:r>
-        <w:t xml:space="preserve">   DblListNode * left, * right;   </w:t>
+        <w:t xml:space="preserve">   int </w:t>
+      </w:r>
+      <w:proofErr w:type="gramStart"/>
+      <w:r>
+        <w:t>data;</w:t>
+      </w:r>
+      <w:proofErr w:type="gramEnd"/>
+    </w:p>
+    <w:p>
+      <w:r>
+        <w:t xml:space="preserve">   DblListNode * left, * </w:t>
+      </w:r>
+      <w:proofErr w:type="gramStart"/>
+      <w:r>
+        <w:t>right;</w:t>
+      </w:r>
+      <w:proofErr w:type="gramEnd"/>
+      <w:r>
+        <w:t xml:space="preserve">   </w:t>
       </w:r>
     </w:p>
     <w:p>
@@ -4281,8 +4681,13 @@
         <w:t xml:space="preserve">  DblList</w:t>
       </w:r>
       <w:r>
-        <w:t>();</w:t>
-      </w:r>
+        <w:t>(</w:t>
+      </w:r>
+      <w:proofErr w:type="gramStart"/>
+      <w:r>
+        <w:t>);</w:t>
+      </w:r>
+      <w:proofErr w:type="gramEnd"/>
     </w:p>
     <w:p>
       <w:pPr>
@@ -4295,11 +4700,16 @@
         <w:t>DblList</w:t>
       </w:r>
       <w:r>
-        <w:t>();</w:t>
+        <w:t>(</w:t>
+      </w:r>
+      <w:proofErr w:type="gramStart"/>
+      <w:r>
+        <w:t>);</w:t>
       </w:r>
       <w:r>
         <w:t>.</w:t>
       </w:r>
+      <w:proofErr w:type="gramEnd"/>
     </w:p>
     <w:p>
       <w:r>
@@ -4309,18 +4719,18 @@
         <w:t xml:space="preserve">void </w:t>
       </w:r>
       <w:r>
-        <w:t>Insert(DblListNode *p, DblListNode *x)</w:t>
+        <w:t>Insert(DblListNode *p, DblListNode *x</w:t>
+      </w:r>
+      <w:proofErr w:type="gramStart"/>
+      <w:r>
+        <w:t>)</w:t>
       </w:r>
       <w:r>
         <w:t>;</w:t>
       </w:r>
-    </w:p>
-    <w:p>
-      <w:pPr>
-        <w:rPr>
-          <w:rFonts w:hint="eastAsia"/>
-        </w:rPr>
-      </w:pPr>
+      <w:proofErr w:type="gramEnd"/>
+    </w:p>
+    <w:p>
       <w:r>
         <w:rPr>
           <w:rFonts w:hint="eastAsia"/>
@@ -4334,8 +4744,13 @@
         <w:t>Delete(</w:t>
       </w:r>
       <w:r>
-        <w:t>DblListNode *x);</w:t>
-      </w:r>
+        <w:t>DblListNode *x</w:t>
+      </w:r>
+      <w:proofErr w:type="gramStart"/>
+      <w:r>
+        <w:t>);</w:t>
+      </w:r>
+      <w:proofErr w:type="gramEnd"/>
     </w:p>
     <w:p>
       <w:pPr>
@@ -4352,26 +4767,16 @@
     </w:p>
     <w:p>
       <w:r>
+        <w:t xml:space="preserve">   DblListNode *head;  // points to header node</w:t>
+      </w:r>
+    </w:p>
+    <w:p>
+      <w:r>
         <w:lastRenderedPageBreak/>
-        <w:t xml:space="preserve">   DblListNode *head;  // points to header node</w:t>
-      </w:r>
-    </w:p>
-    <w:p>
-      <w:pPr>
-        <w:rPr>
-          <w:rFonts w:hint="eastAsia"/>
-        </w:rPr>
-      </w:pPr>
-      <w:r>
         <w:t>};</w:t>
       </w:r>
     </w:p>
     <w:p>
-      <w:pPr>
-        <w:rPr>
-          <w:rFonts w:hint="eastAsia"/>
-        </w:rPr>
-      </w:pPr>
       <w:r>
         <w:t xml:space="preserve">You should </w:t>
       </w:r>
@@ -4397,8 +4802,6 @@
       <w:r>
         <w:t xml:space="preserve"> and necessary constructors</w:t>
       </w:r>
-      <w:bookmarkStart w:id="0" w:name="_GoBack"/>
-      <w:bookmarkEnd w:id="0"/>
       <w:r>
         <w:t>)</w:t>
       </w:r>
@@ -4441,19 +4844,15 @@
         <w:t xml:space="preserve"> </w:t>
       </w:r>
       <w:r>
-        <w:t>P</w:t>
-      </w:r>
-      <w:r>
-        <w:t xml:space="preserve">ush(x), </w:t>
-      </w:r>
-      <w:r>
-        <w:t>P</w:t>
-      </w:r>
-      <w:r>
-        <w:t xml:space="preserve">op, </w:t>
-      </w:r>
-      <w:r>
-        <w:t>Inject(x), Eject(), to insert and delete at either end of the list in O(1) time. (Such functions are needed for a structure called a deque.)</w:t>
+        <w:t xml:space="preserve">Push(x), Pop, </w:t>
+      </w:r>
+      <w:proofErr w:type="gramStart"/>
+      <w:r>
+        <w:t>Inject</w:t>
+      </w:r>
+      <w:proofErr w:type="gramEnd"/>
+      <w:r>
+        <w:t>(x), Eject(), to insert and delete at either end of the list in O(1) time. (Such functions are needed for a structure called a deque.)</w:t>
       </w:r>
     </w:p>
     <w:p/>
@@ -4471,13 +4870,7 @@
         <w:t xml:space="preserve"> those functions you developed.</w:t>
       </w:r>
     </w:p>
-    <w:p>
-      <w:pPr>
-        <w:rPr>
-          <w:rFonts w:hint="eastAsia"/>
-        </w:rPr>
-      </w:pPr>
-    </w:p>
+    <w:p/>
     <w:sectPr>
       <w:pgSz w:w="11906" w:h="16838"/>
       <w:pgMar w:top="1440" w:right="1800" w:bottom="1440" w:left="1800" w:header="851" w:footer="992" w:gutter="0"/>
@@ -4489,7 +4882,7 @@
 </file>
 
 <file path=word/endnotes.xml><?xml version="1.0" encoding="utf-8"?>
-<w:endnotes xmlns:wpc="http://schemas.microsoft.com/office/word/2010/wordprocessingCanvas" xmlns:mc="http://schemas.openxmlformats.org/markup-compatibility/2006" xmlns:o="urn:schemas-microsoft-com:office:office" xmlns:r="http://schemas.openxmlformats.org/officeDocument/2006/relationships" xmlns:m="http://schemas.openxmlformats.org/officeDocument/2006/math" xmlns:v="urn:schemas-microsoft-com:vml" xmlns:wp14="http://schemas.microsoft.com/office/word/2010/wordprocessingDrawing" xmlns:wp="http://schemas.openxmlformats.org/drawingml/2006/wordprocessingDrawing" xmlns:w10="urn:schemas-microsoft-com:office:word" xmlns:w="http://schemas.openxmlformats.org/wordprocessingml/2006/main" xmlns:w14="http://schemas.microsoft.com/office/word/2010/wordml" xmlns:w15="http://schemas.microsoft.com/office/word/2012/wordml" xmlns:wpg="http://schemas.microsoft.com/office/word/2010/wordprocessingGroup" xmlns:wpi="http://schemas.microsoft.com/office/word/2010/wordprocessingInk" xmlns:wne="http://schemas.microsoft.com/office/word/2006/wordml" xmlns:wps="http://schemas.microsoft.com/office/word/2010/wordprocessingShape" mc:Ignorable="w14 w15 wp14">
+<w:endnotes xmlns:wpc="http://schemas.microsoft.com/office/word/2010/wordprocessingCanvas" xmlns:cx="http://schemas.microsoft.com/office/drawing/2014/chartex" xmlns:cx1="http://schemas.microsoft.com/office/drawing/2015/9/8/chartex" xmlns:cx2="http://schemas.microsoft.com/office/drawing/2015/10/21/chartex" xmlns:cx3="http://schemas.microsoft.com/office/drawing/2016/5/9/chartex" xmlns:cx4="http://schemas.microsoft.com/office/drawing/2016/5/10/chartex" xmlns:cx5="http://schemas.microsoft.com/office/drawing/2016/5/11/chartex" xmlns:cx6="http://schemas.microsoft.com/office/drawing/2016/5/12/chartex" xmlns:cx7="http://schemas.microsoft.com/office/drawing/2016/5/13/chartex" xmlns:cx8="http://schemas.microsoft.com/office/drawing/2016/5/14/chartex" xmlns:mc="http://schemas.openxmlformats.org/markup-compatibility/2006" xmlns:aink="http://schemas.microsoft.com/office/drawing/2016/ink" xmlns:am3d="http://schemas.microsoft.com/office/drawing/2017/model3d" xmlns:o="urn:schemas-microsoft-com:office:office" xmlns:oel="http://schemas.microsoft.com/office/2019/extlst" xmlns:r="http://schemas.openxmlformats.org/officeDocument/2006/relationships" xmlns:m="http://schemas.openxmlformats.org/officeDocument/2006/math" xmlns:v="urn:schemas-microsoft-com:vml" xmlns:wp14="http://schemas.microsoft.com/office/word/2010/wordprocessingDrawing" xmlns:wp="http://schemas.openxmlformats.org/drawingml/2006/wordprocessingDrawing" xmlns:w10="urn:schemas-microsoft-com:office:word" xmlns:w="http://schemas.openxmlformats.org/wordprocessingml/2006/main" xmlns:w14="http://schemas.microsoft.com/office/word/2010/wordml" xmlns:w15="http://schemas.microsoft.com/office/word/2012/wordml" xmlns:w16cex="http://schemas.microsoft.com/office/word/2018/wordml/cex" xmlns:w16cid="http://schemas.microsoft.com/office/word/2016/wordml/cid" xmlns:w16="http://schemas.microsoft.com/office/word/2018/wordml" xmlns:w16du="http://schemas.microsoft.com/office/word/2023/wordml/word16du" xmlns:w16sdtdh="http://schemas.microsoft.com/office/word/2020/wordml/sdtdatahash" xmlns:w16se="http://schemas.microsoft.com/office/word/2015/wordml/symex" xmlns:wpg="http://schemas.microsoft.com/office/word/2010/wordprocessingGroup" xmlns:wpi="http://schemas.microsoft.com/office/word/2010/wordprocessingInk" xmlns:wne="http://schemas.microsoft.com/office/word/2006/wordml" xmlns:wps="http://schemas.microsoft.com/office/word/2010/wordprocessingShape" mc:Ignorable="w14 w15 w16se w16cid w16 w16cex w16sdtdh w16du wp14">
   <w:endnote w:type="separator" w:id="-1">
     <w:p>
       <w:pPr>
@@ -4514,7 +4907,7 @@
 </file>
 
 <file path=word/footnotes.xml><?xml version="1.0" encoding="utf-8"?>
-<w:footnotes xmlns:wpc="http://schemas.microsoft.com/office/word/2010/wordprocessingCanvas" xmlns:mc="http://schemas.openxmlformats.org/markup-compatibility/2006" xmlns:o="urn:schemas-microsoft-com:office:office" xmlns:r="http://schemas.openxmlformats.org/officeDocument/2006/relationships" xmlns:m="http://schemas.openxmlformats.org/officeDocument/2006/math" xmlns:v="urn:schemas-microsoft-com:vml" xmlns:wp14="http://schemas.microsoft.com/office/word/2010/wordprocessingDrawing" xmlns:wp="http://schemas.openxmlformats.org/drawingml/2006/wordprocessingDrawing" xmlns:w10="urn:schemas-microsoft-com:office:word" xmlns:w="http://schemas.openxmlformats.org/wordprocessingml/2006/main" xmlns:w14="http://schemas.microsoft.com/office/word/2010/wordml" xmlns:w15="http://schemas.microsoft.com/office/word/2012/wordml" xmlns:wpg="http://schemas.microsoft.com/office/word/2010/wordprocessingGroup" xmlns:wpi="http://schemas.microsoft.com/office/word/2010/wordprocessingInk" xmlns:wne="http://schemas.microsoft.com/office/word/2006/wordml" xmlns:wps="http://schemas.microsoft.com/office/word/2010/wordprocessingShape" mc:Ignorable="w14 w15 wp14">
+<w:footnotes xmlns:wpc="http://schemas.microsoft.com/office/word/2010/wordprocessingCanvas" xmlns:cx="http://schemas.microsoft.com/office/drawing/2014/chartex" xmlns:cx1="http://schemas.microsoft.com/office/drawing/2015/9/8/chartex" xmlns:cx2="http://schemas.microsoft.com/office/drawing/2015/10/21/chartex" xmlns:cx3="http://schemas.microsoft.com/office/drawing/2016/5/9/chartex" xmlns:cx4="http://schemas.microsoft.com/office/drawing/2016/5/10/chartex" xmlns:cx5="http://schemas.microsoft.com/office/drawing/2016/5/11/chartex" xmlns:cx6="http://schemas.microsoft.com/office/drawing/2016/5/12/chartex" xmlns:cx7="http://schemas.microsoft.com/office/drawing/2016/5/13/chartex" xmlns:cx8="http://schemas.microsoft.com/office/drawing/2016/5/14/chartex" xmlns:mc="http://schemas.openxmlformats.org/markup-compatibility/2006" xmlns:aink="http://schemas.microsoft.com/office/drawing/2016/ink" xmlns:am3d="http://schemas.microsoft.com/office/drawing/2017/model3d" xmlns:o="urn:schemas-microsoft-com:office:office" xmlns:oel="http://schemas.microsoft.com/office/2019/extlst" xmlns:r="http://schemas.openxmlformats.org/officeDocument/2006/relationships" xmlns:m="http://schemas.openxmlformats.org/officeDocument/2006/math" xmlns:v="urn:schemas-microsoft-com:vml" xmlns:wp14="http://schemas.microsoft.com/office/word/2010/wordprocessingDrawing" xmlns:wp="http://schemas.openxmlformats.org/drawingml/2006/wordprocessingDrawing" xmlns:w10="urn:schemas-microsoft-com:office:word" xmlns:w="http://schemas.openxmlformats.org/wordprocessingml/2006/main" xmlns:w14="http://schemas.microsoft.com/office/word/2010/wordml" xmlns:w15="http://schemas.microsoft.com/office/word/2012/wordml" xmlns:w16cex="http://schemas.microsoft.com/office/word/2018/wordml/cex" xmlns:w16cid="http://schemas.microsoft.com/office/word/2016/wordml/cid" xmlns:w16="http://schemas.microsoft.com/office/word/2018/wordml" xmlns:w16du="http://schemas.microsoft.com/office/word/2023/wordml/word16du" xmlns:w16sdtdh="http://schemas.microsoft.com/office/word/2020/wordml/sdtdatahash" xmlns:w16se="http://schemas.microsoft.com/office/word/2015/wordml/symex" xmlns:wpg="http://schemas.microsoft.com/office/word/2010/wordprocessingGroup" xmlns:wpi="http://schemas.microsoft.com/office/word/2010/wordprocessingInk" xmlns:wne="http://schemas.microsoft.com/office/word/2006/wordml" xmlns:wps="http://schemas.microsoft.com/office/word/2010/wordprocessingShape" mc:Ignorable="w14 w15 w16se w16cid w16 w16cex w16sdtdh w16du wp14">
   <w:footnote w:type="separator" w:id="-1">
     <w:p>
       <w:pPr>
@@ -4539,7 +4932,7 @@
 </file>
 
 <file path=word/numbering.xml><?xml version="1.0" encoding="utf-8"?>
-<w:numbering xmlns:wpc="http://schemas.microsoft.com/office/word/2010/wordprocessingCanvas" xmlns:mc="http://schemas.openxmlformats.org/markup-compatibility/2006" xmlns:o="urn:schemas-microsoft-com:office:office" xmlns:r="http://schemas.openxmlformats.org/officeDocument/2006/relationships" xmlns:m="http://schemas.openxmlformats.org/officeDocument/2006/math" xmlns:v="urn:schemas-microsoft-com:vml" xmlns:wp14="http://schemas.microsoft.com/office/word/2010/wordprocessingDrawing" xmlns:wp="http://schemas.openxmlformats.org/drawingml/2006/wordprocessingDrawing" xmlns:w10="urn:schemas-microsoft-com:office:word" xmlns:w="http://schemas.openxmlformats.org/wordprocessingml/2006/main" xmlns:w14="http://schemas.microsoft.com/office/word/2010/wordml" xmlns:w15="http://schemas.microsoft.com/office/word/2012/wordml" xmlns:wpg="http://schemas.microsoft.com/office/word/2010/wordprocessingGroup" xmlns:wpi="http://schemas.microsoft.com/office/word/2010/wordprocessingInk" xmlns:wne="http://schemas.microsoft.com/office/word/2006/wordml" xmlns:wps="http://schemas.microsoft.com/office/word/2010/wordprocessingShape" mc:Ignorable="w14 w15 wp14">
+<w:numbering xmlns:wpc="http://schemas.microsoft.com/office/word/2010/wordprocessingCanvas" xmlns:cx="http://schemas.microsoft.com/office/drawing/2014/chartex" xmlns:cx1="http://schemas.microsoft.com/office/drawing/2015/9/8/chartex" xmlns:cx2="http://schemas.microsoft.com/office/drawing/2015/10/21/chartex" xmlns:cx3="http://schemas.microsoft.com/office/drawing/2016/5/9/chartex" xmlns:cx4="http://schemas.microsoft.com/office/drawing/2016/5/10/chartex" xmlns:cx5="http://schemas.microsoft.com/office/drawing/2016/5/11/chartex" xmlns:cx6="http://schemas.microsoft.com/office/drawing/2016/5/12/chartex" xmlns:cx7="http://schemas.microsoft.com/office/drawing/2016/5/13/chartex" xmlns:cx8="http://schemas.microsoft.com/office/drawing/2016/5/14/chartex" xmlns:mc="http://schemas.openxmlformats.org/markup-compatibility/2006" xmlns:aink="http://schemas.microsoft.com/office/drawing/2016/ink" xmlns:am3d="http://schemas.microsoft.com/office/drawing/2017/model3d" xmlns:o="urn:schemas-microsoft-com:office:office" xmlns:oel="http://schemas.microsoft.com/office/2019/extlst" xmlns:r="http://schemas.openxmlformats.org/officeDocument/2006/relationships" xmlns:m="http://schemas.openxmlformats.org/officeDocument/2006/math" xmlns:v="urn:schemas-microsoft-com:vml" xmlns:wp14="http://schemas.microsoft.com/office/word/2010/wordprocessingDrawing" xmlns:wp="http://schemas.openxmlformats.org/drawingml/2006/wordprocessingDrawing" xmlns:w10="urn:schemas-microsoft-com:office:word" xmlns:w="http://schemas.openxmlformats.org/wordprocessingml/2006/main" xmlns:w14="http://schemas.microsoft.com/office/word/2010/wordml" xmlns:w15="http://schemas.microsoft.com/office/word/2012/wordml" xmlns:w16cex="http://schemas.microsoft.com/office/word/2018/wordml/cex" xmlns:w16cid="http://schemas.microsoft.com/office/word/2016/wordml/cid" xmlns:w16="http://schemas.microsoft.com/office/word/2018/wordml" xmlns:w16du="http://schemas.microsoft.com/office/word/2023/wordml/word16du" xmlns:w16sdtdh="http://schemas.microsoft.com/office/word/2020/wordml/sdtdatahash" xmlns:w16se="http://schemas.microsoft.com/office/word/2015/wordml/symex" xmlns:wpg="http://schemas.microsoft.com/office/word/2010/wordprocessingGroup" xmlns:wpi="http://schemas.microsoft.com/office/word/2010/wordprocessingInk" xmlns:wne="http://schemas.microsoft.com/office/word/2006/wordml" xmlns:wps="http://schemas.microsoft.com/office/word/2010/wordprocessingShape" mc:Ignorable="w14 w15 w16se w16cid w16 w16cex w16sdtdh w16du wp14">
   <w:abstractNum w:abstractNumId="0" w15:restartNumberingAfterBreak="0">
     <w:nsid w:val="18465D42"/>
     <w:multiLevelType w:val="hybridMultilevel"/>
@@ -5786,53 +6179,53 @@
       </w:pPr>
     </w:lvl>
   </w:abstractNum>
-  <w:num w:numId="1">
+  <w:num w:numId="1" w16cid:durableId="1791167017">
     <w:abstractNumId w:val="12"/>
   </w:num>
-  <w:num w:numId="2">
+  <w:num w:numId="2" w16cid:durableId="411968927">
     <w:abstractNumId w:val="5"/>
   </w:num>
-  <w:num w:numId="3">
+  <w:num w:numId="3" w16cid:durableId="1574655234">
     <w:abstractNumId w:val="0"/>
   </w:num>
-  <w:num w:numId="4">
+  <w:num w:numId="4" w16cid:durableId="5597080">
     <w:abstractNumId w:val="3"/>
   </w:num>
-  <w:num w:numId="5">
+  <w:num w:numId="5" w16cid:durableId="2059553451">
     <w:abstractNumId w:val="4"/>
   </w:num>
-  <w:num w:numId="6">
+  <w:num w:numId="6" w16cid:durableId="1244686325">
     <w:abstractNumId w:val="6"/>
   </w:num>
-  <w:num w:numId="7">
+  <w:num w:numId="7" w16cid:durableId="1441795916">
     <w:abstractNumId w:val="7"/>
   </w:num>
-  <w:num w:numId="8">
+  <w:num w:numId="8" w16cid:durableId="1569337041">
     <w:abstractNumId w:val="9"/>
   </w:num>
-  <w:num w:numId="9">
+  <w:num w:numId="9" w16cid:durableId="232352275">
     <w:abstractNumId w:val="10"/>
   </w:num>
-  <w:num w:numId="10">
+  <w:num w:numId="10" w16cid:durableId="1966933865">
     <w:abstractNumId w:val="1"/>
   </w:num>
-  <w:num w:numId="11">
+  <w:num w:numId="11" w16cid:durableId="972323151">
     <w:abstractNumId w:val="2"/>
   </w:num>
-  <w:num w:numId="12">
+  <w:num w:numId="12" w16cid:durableId="1108692813">
     <w:abstractNumId w:val="8"/>
   </w:num>
-  <w:num w:numId="13">
+  <w:num w:numId="13" w16cid:durableId="734426440">
     <w:abstractNumId w:val="11"/>
   </w:num>
-  <w:num w:numId="14">
+  <w:num w:numId="14" w16cid:durableId="1104498753">
     <w:abstractNumId w:val="13"/>
   </w:num>
 </w:numbering>
 </file>
 
 <file path=word/styles.xml><?xml version="1.0" encoding="utf-8"?>
-<w:styles xmlns:mc="http://schemas.openxmlformats.org/markup-compatibility/2006" xmlns:r="http://schemas.openxmlformats.org/officeDocument/2006/relationships" xmlns:w="http://schemas.openxmlformats.org/wordprocessingml/2006/main" xmlns:w14="http://schemas.microsoft.com/office/word/2010/wordml" xmlns:w15="http://schemas.microsoft.com/office/word/2012/wordml" mc:Ignorable="w14 w15">
+<w:styles xmlns:mc="http://schemas.openxmlformats.org/markup-compatibility/2006" xmlns:r="http://schemas.openxmlformats.org/officeDocument/2006/relationships" xmlns:w="http://schemas.openxmlformats.org/wordprocessingml/2006/main" xmlns:w14="http://schemas.microsoft.com/office/word/2010/wordml" xmlns:w15="http://schemas.microsoft.com/office/word/2012/wordml" xmlns:w16cex="http://schemas.microsoft.com/office/word/2018/wordml/cex" xmlns:w16cid="http://schemas.microsoft.com/office/word/2016/wordml/cid" xmlns:w16="http://schemas.microsoft.com/office/word/2018/wordml" xmlns:w16du="http://schemas.microsoft.com/office/word/2023/wordml/word16du" xmlns:w16sdtdh="http://schemas.microsoft.com/office/word/2020/wordml/sdtdatahash" xmlns:w16se="http://schemas.microsoft.com/office/word/2015/wordml/symex" mc:Ignorable="w14 w15 w16se w16cid w16 w16cex w16sdtdh w16du">
   <w:docDefaults>
     <w:rPrDefault>
       <w:rPr>
@@ -5845,7 +6238,7 @@
     </w:rPrDefault>
     <w:pPrDefault/>
   </w:docDefaults>
-  <w:latentStyles w:defLockedState="0" w:defUIPriority="99" w:defSemiHidden="0" w:defUnhideWhenUsed="0" w:defQFormat="0" w:count="371">
+  <w:latentStyles w:defLockedState="0" w:defUIPriority="99" w:defSemiHidden="0" w:defUnhideWhenUsed="0" w:defQFormat="0" w:count="376">
     <w:lsdException w:name="Normal" w:uiPriority="0" w:qFormat="1"/>
     <w:lsdException w:name="heading 1" w:uiPriority="9" w:qFormat="1"/>
     <w:lsdException w:name="heading 2" w:semiHidden="1" w:uiPriority="9" w:unhideWhenUsed="1" w:qFormat="1"/>
@@ -6217,6 +6610,11 @@
     <w:lsdException w:name="List Table 5 Dark Accent 6" w:uiPriority="50"/>
     <w:lsdException w:name="List Table 6 Colorful Accent 6" w:uiPriority="51"/>
     <w:lsdException w:name="List Table 7 Colorful Accent 6" w:uiPriority="52"/>
+    <w:lsdException w:name="Mention" w:semiHidden="1" w:unhideWhenUsed="1"/>
+    <w:lsdException w:name="Smart Hyperlink" w:semiHidden="1" w:unhideWhenUsed="1"/>
+    <w:lsdException w:name="Hashtag" w:semiHidden="1" w:unhideWhenUsed="1"/>
+    <w:lsdException w:name="Unresolved Mention" w:semiHidden="1" w:unhideWhenUsed="1"/>
+    <w:lsdException w:name="Smart Link" w:semiHidden="1" w:unhideWhenUsed="1"/>
   </w:latentStyles>
   <w:style w:type="paragraph" w:default="1" w:styleId="a">
     <w:name w:val="Normal"/>
@@ -6237,6 +6635,7 @@
   <w:style w:type="character" w:default="1" w:styleId="a0">
     <w:name w:val="Default Paragraph Font"/>
     <w:uiPriority w:val="1"/>
+    <w:semiHidden/>
     <w:unhideWhenUsed/>
   </w:style>
   <w:style w:type="table" w:default="1" w:styleId="a1">

</xml_diff>

<commit_message>
code3 q1, q2 done
</commit_message>
<xml_diff>
--- a/hw3/Coding3_LinkedList_s24.docx
+++ b/hw3/Coding3_LinkedList_s24.docx
@@ -368,13 +368,8 @@
         <w:ind w:left="360"/>
       </w:pPr>
       <w:r>
-        <w:t>friend class Chain &lt;T</w:t>
-      </w:r>
-      <w:proofErr w:type="gramStart"/>
-      <w:r>
-        <w:t>&gt;;</w:t>
-      </w:r>
-      <w:proofErr w:type="gramEnd"/>
+        <w:t>friend class Chain &lt;T&gt;;</w:t>
+      </w:r>
     </w:p>
     <w:p>
       <w:pPr>
@@ -390,13 +385,8 @@
       </w:pPr>
       <w:r>
         <w:tab/>
-        <w:t xml:space="preserve">T </w:t>
-      </w:r>
-      <w:proofErr w:type="gramStart"/>
-      <w:r>
-        <w:t>data;</w:t>
-      </w:r>
-      <w:proofErr w:type="gramEnd"/>
+        <w:t>T data;</w:t>
+      </w:r>
     </w:p>
     <w:p>
       <w:pPr>
@@ -411,13 +401,8 @@
       </w:r>
       <w:proofErr w:type="spellEnd"/>
       <w:r>
-        <w:t xml:space="preserve">&lt;T&gt;* </w:t>
-      </w:r>
-      <w:proofErr w:type="gramStart"/>
-      <w:r>
-        <w:t>link;</w:t>
-      </w:r>
-      <w:proofErr w:type="gramEnd"/>
+        <w:t>&lt;T&gt;* link;</w:t>
+      </w:r>
     </w:p>
     <w:p>
       <w:pPr>
@@ -541,26 +526,16 @@
       </w:r>
       <w:proofErr w:type="spellEnd"/>
       <w:r>
-        <w:t>(</w:t>
-      </w:r>
-      <w:proofErr w:type="gramStart"/>
-      <w:r>
-        <w:t>);</w:t>
-      </w:r>
-      <w:proofErr w:type="gramEnd"/>
+        <w:t>();</w:t>
+      </w:r>
     </w:p>
     <w:p>
       <w:pPr>
         <w:ind w:left="360"/>
       </w:pPr>
       <w:r>
-        <w:t xml:space="preserve"> int Size(</w:t>
-      </w:r>
-      <w:proofErr w:type="gramStart"/>
-      <w:r>
-        <w:t>);</w:t>
-      </w:r>
-      <w:proofErr w:type="gramEnd"/>
+        <w:t xml:space="preserve"> int Size();</w:t>
+      </w:r>
     </w:p>
     <w:p>
       <w:pPr>
@@ -575,13 +550,8 @@
       </w:r>
       <w:proofErr w:type="spellEnd"/>
       <w:r>
-        <w:t>(const T&amp; e</w:t>
-      </w:r>
-      <w:proofErr w:type="gramStart"/>
-      <w:r>
-        <w:t>);</w:t>
-      </w:r>
-      <w:proofErr w:type="gramEnd"/>
+        <w:t>(const T&amp; e);</w:t>
+      </w:r>
     </w:p>
     <w:p>
       <w:pPr>
@@ -596,65 +566,40 @@
       </w:r>
       <w:proofErr w:type="spellEnd"/>
       <w:r>
-        <w:t>(</w:t>
-      </w:r>
-      <w:proofErr w:type="gramStart"/>
-      <w:r>
-        <w:t>);</w:t>
-      </w:r>
-      <w:proofErr w:type="gramEnd"/>
+        <w:t>();</w:t>
+      </w:r>
     </w:p>
     <w:p>
       <w:pPr>
         <w:ind w:firstLineChars="200" w:firstLine="480"/>
       </w:pPr>
       <w:r>
-        <w:t>const T&amp; Front(</w:t>
-      </w:r>
-      <w:proofErr w:type="gramStart"/>
-      <w:r>
-        <w:t>);</w:t>
-      </w:r>
-      <w:proofErr w:type="gramEnd"/>
+        <w:t>const T&amp; Front();</w:t>
+      </w:r>
     </w:p>
     <w:p>
       <w:pPr>
         <w:ind w:firstLineChars="200" w:firstLine="480"/>
       </w:pPr>
       <w:r>
-        <w:t>const T&amp; Back(</w:t>
-      </w:r>
-      <w:proofErr w:type="gramStart"/>
-      <w:r>
-        <w:t>);</w:t>
-      </w:r>
-      <w:proofErr w:type="gramEnd"/>
+        <w:t>const T&amp; Back();</w:t>
+      </w:r>
     </w:p>
     <w:p>
       <w:pPr>
         <w:ind w:firstLineChars="200" w:firstLine="480"/>
       </w:pPr>
       <w:r>
-        <w:t>void InsertBack(const T&amp; e</w:t>
-      </w:r>
-      <w:proofErr w:type="gramStart"/>
-      <w:r>
-        <w:t>);</w:t>
-      </w:r>
-      <w:proofErr w:type="gramEnd"/>
+        <w:t>void InsertBack(const T&amp; e);</w:t>
+      </w:r>
     </w:p>
     <w:p>
       <w:pPr>
         <w:ind w:firstLineChars="200" w:firstLine="480"/>
       </w:pPr>
       <w:r>
-        <w:t>void DeleteBack(</w:t>
-      </w:r>
-      <w:proofErr w:type="gramStart"/>
-      <w:r>
-        <w:t>);</w:t>
-      </w:r>
-      <w:proofErr w:type="gramEnd"/>
+        <w:t>void DeleteBack();</w:t>
+      </w:r>
     </w:p>
     <w:p>
       <w:pPr>
@@ -662,26 +607,16 @@
       </w:pPr>
       <w:r>
         <w:lastRenderedPageBreak/>
-        <w:t>T&amp; Get(int index</w:t>
-      </w:r>
-      <w:proofErr w:type="gramStart"/>
-      <w:r>
-        <w:t>);</w:t>
-      </w:r>
-      <w:proofErr w:type="gramEnd"/>
+        <w:t>T&amp; Get(int index);</w:t>
+      </w:r>
     </w:p>
     <w:p>
       <w:pPr>
         <w:ind w:firstLineChars="200" w:firstLine="480"/>
       </w:pPr>
       <w:r>
-        <w:t>T&amp; Set(int index, const T&amp; e</w:t>
-      </w:r>
-      <w:proofErr w:type="gramStart"/>
-      <w:r>
-        <w:t>);</w:t>
-      </w:r>
-      <w:proofErr w:type="gramEnd"/>
+        <w:t>T&amp; Set(int index, const T&amp; e);</w:t>
+      </w:r>
     </w:p>
     <w:p>
       <w:pPr>
@@ -696,78 +631,48 @@
       </w:r>
       <w:proofErr w:type="spellEnd"/>
       <w:r>
-        <w:t xml:space="preserve">(const T&amp; e) </w:t>
-      </w:r>
-      <w:proofErr w:type="gramStart"/>
-      <w:r>
-        <w:t>const;</w:t>
-      </w:r>
-      <w:proofErr w:type="gramEnd"/>
+        <w:t>(const T&amp; e) const;</w:t>
+      </w:r>
     </w:p>
     <w:p>
       <w:pPr>
         <w:ind w:firstLineChars="200" w:firstLine="480"/>
       </w:pPr>
       <w:r>
-        <w:t>void Delete(int index</w:t>
-      </w:r>
-      <w:proofErr w:type="gramStart"/>
-      <w:r>
-        <w:t>);</w:t>
-      </w:r>
-      <w:proofErr w:type="gramEnd"/>
+        <w:t>void Delete(int index);</w:t>
+      </w:r>
     </w:p>
     <w:p>
       <w:pPr>
         <w:ind w:firstLineChars="200" w:firstLine="480"/>
       </w:pPr>
       <w:r>
-        <w:t>void Insert(int index, const T&amp; e</w:t>
-      </w:r>
-      <w:proofErr w:type="gramStart"/>
-      <w:r>
-        <w:t>);</w:t>
-      </w:r>
-      <w:proofErr w:type="gramEnd"/>
+        <w:t>void Insert(int index, const T&amp; e);</w:t>
+      </w:r>
     </w:p>
     <w:p>
       <w:pPr>
         <w:ind w:firstLineChars="200" w:firstLine="480"/>
       </w:pPr>
       <w:r>
-        <w:t>void Concatenate(Chain&lt;T&gt;&amp; b</w:t>
-      </w:r>
-      <w:proofErr w:type="gramStart"/>
-      <w:r>
-        <w:t>);</w:t>
-      </w:r>
-      <w:proofErr w:type="gramEnd"/>
+        <w:t>void Concatenate(Chain&lt;T&gt;&amp; b);</w:t>
+      </w:r>
     </w:p>
     <w:p>
       <w:pPr>
         <w:ind w:firstLineChars="200" w:firstLine="480"/>
       </w:pPr>
       <w:r>
-        <w:t>void Reverse(</w:t>
-      </w:r>
-      <w:proofErr w:type="gramStart"/>
-      <w:r>
-        <w:t>);</w:t>
-      </w:r>
-      <w:proofErr w:type="gramEnd"/>
+        <w:t>void Reverse();</w:t>
+      </w:r>
     </w:p>
     <w:p>
       <w:pPr>
         <w:ind w:firstLineChars="200" w:firstLine="480"/>
       </w:pPr>
       <w:r>
-        <w:t>void Delete(Position p</w:t>
-      </w:r>
-      <w:proofErr w:type="gramStart"/>
-      <w:r>
-        <w:t>);</w:t>
-      </w:r>
-      <w:proofErr w:type="gramEnd"/>
+        <w:t>void Delete(Position p);</w:t>
+      </w:r>
     </w:p>
     <w:p>
       <w:pPr>
@@ -906,13 +811,8 @@
       </w:r>
       <w:proofErr w:type="spellEnd"/>
       <w:r>
-        <w:t>&lt;T&gt; * first, *</w:t>
-      </w:r>
-      <w:proofErr w:type="gramStart"/>
-      <w:r>
-        <w:t>last;</w:t>
-      </w:r>
-      <w:proofErr w:type="gramEnd"/>
+        <w:t>&lt;T&gt; * first, *last;</w:t>
+      </w:r>
     </w:p>
     <w:p>
       <w:pPr>
@@ -1831,6 +1731,96 @@
     <w:p/>
     <w:p/>
     <w:p>
+      <w:r>
+        <w:rPr>
+          <w:noProof/>
+        </w:rPr>
+        <w:drawing>
+          <wp:anchor distT="0" distB="0" distL="114300" distR="114300" simplePos="0" relativeHeight="251658240" behindDoc="0" locked="0" layoutInCell="1" allowOverlap="1" wp14:anchorId="393F88C6" wp14:editId="124AC4E3">
+            <wp:simplePos x="0" y="0"/>
+            <wp:positionH relativeFrom="margin">
+              <wp:posOffset>-829310</wp:posOffset>
+            </wp:positionH>
+            <wp:positionV relativeFrom="paragraph">
+              <wp:posOffset>257175</wp:posOffset>
+            </wp:positionV>
+            <wp:extent cx="7013663" cy="5067300"/>
+            <wp:effectExtent l="0" t="0" r="0" b="0"/>
+            <wp:wrapNone/>
+            <wp:docPr id="733262312" name="圖片 1" descr="一張含有 文字, 螢幕擷取畫面, 字型 的圖片&#10;&#10;自動產生的描述"/>
+            <wp:cNvGraphicFramePr>
+              <a:graphicFrameLocks xmlns:a="http://schemas.openxmlformats.org/drawingml/2006/main" noChangeAspect="1"/>
+            </wp:cNvGraphicFramePr>
+            <a:graphic xmlns:a="http://schemas.openxmlformats.org/drawingml/2006/main">
+              <a:graphicData uri="http://schemas.openxmlformats.org/drawingml/2006/picture">
+                <pic:pic xmlns:pic="http://schemas.openxmlformats.org/drawingml/2006/picture">
+                  <pic:nvPicPr>
+                    <pic:cNvPr id="733262312" name="圖片 1" descr="一張含有 文字, 螢幕擷取畫面, 字型 的圖片&#10;&#10;自動產生的描述"/>
+                    <pic:cNvPicPr/>
+                  </pic:nvPicPr>
+                  <pic:blipFill>
+                    <a:blip r:embed="rId7">
+                      <a:extLst>
+                        <a:ext uri="{28A0092B-C50C-407E-A947-70E740481C1C}">
+                          <a14:useLocalDpi xmlns:a14="http://schemas.microsoft.com/office/drawing/2010/main" val="0"/>
+                        </a:ext>
+                      </a:extLst>
+                    </a:blip>
+                    <a:stretch>
+                      <a:fillRect/>
+                    </a:stretch>
+                  </pic:blipFill>
+                  <pic:spPr>
+                    <a:xfrm>
+                      <a:off x="0" y="0"/>
+                      <a:ext cx="7013663" cy="5067300"/>
+                    </a:xfrm>
+                    <a:prstGeom prst="rect">
+                      <a:avLst/>
+                    </a:prstGeom>
+                  </pic:spPr>
+                </pic:pic>
+              </a:graphicData>
+            </a:graphic>
+            <wp14:sizeRelH relativeFrom="margin">
+              <wp14:pctWidth>0</wp14:pctWidth>
+            </wp14:sizeRelH>
+            <wp14:sizeRelV relativeFrom="margin">
+              <wp14:pctHeight>0</wp14:pctHeight>
+            </wp14:sizeRelV>
+          </wp:anchor>
+        </w:drawing>
+      </w:r>
+    </w:p>
+    <w:p/>
+    <w:p/>
+    <w:p/>
+    <w:p/>
+    <w:p/>
+    <w:p/>
+    <w:p/>
+    <w:p/>
+    <w:p/>
+    <w:p/>
+    <w:p/>
+    <w:p/>
+    <w:p/>
+    <w:p/>
+    <w:p/>
+    <w:p/>
+    <w:p/>
+    <w:p/>
+    <w:p/>
+    <w:p/>
+    <w:p/>
+    <w:p/>
+    <w:p/>
+    <w:p/>
+    <w:p/>
+    <w:p/>
+    <w:p/>
+    <w:p/>
+    <w:p>
       <w:pPr>
         <w:pStyle w:val="a8"/>
         <w:numPr>
@@ -1843,6 +1833,7 @@
         <w:rPr>
           <w:rFonts w:hint="eastAsia"/>
         </w:rPr>
+        <w:lastRenderedPageBreak/>
         <w:t>(</w:t>
       </w:r>
       <w:r>
@@ -1926,10 +1917,10 @@
             <v:path o:extrusionok="f" gradientshapeok="t" o:connecttype="rect"/>
             <o:lock v:ext="edit" aspectratio="t"/>
           </v:shapetype>
-          <v:shape id="_x0000_i1025" type="#_x0000_t75" style="width:229pt;height:54pt" o:ole="">
-            <v:imagedata r:id="rId7" o:title=""/>
+          <v:shape id="_x0000_i1025" type="#_x0000_t75" style="width:228.75pt;height:54pt" o:ole="">
+            <v:imagedata r:id="rId8" o:title=""/>
           </v:shape>
-          <o:OLEObject Type="Embed" ProgID="Visio.Drawing.11" ShapeID="_x0000_i1025" DrawAspect="Content" ObjectID="_1775617226" r:id="rId8"/>
+          <o:OLEObject Type="Embed" ProgID="Visio.Drawing.11" ShapeID="_x0000_i1025" DrawAspect="Content" ObjectID="_1776635258" r:id="rId9"/>
         </w:object>
       </w:r>
     </w:p>
@@ -2499,10 +2490,10 @@
       </w:pPr>
       <w:r>
         <w:object w:dxaOrig="11720" w:dyaOrig="4244" w14:anchorId="5D7FC3A0">
-          <v:shape id="_x0000_i1026" type="#_x0000_t75" style="width:481.5pt;height:175pt" o:ole="">
-            <v:imagedata r:id="rId9" o:title=""/>
+          <v:shape id="_x0000_i1026" type="#_x0000_t75" style="width:481.5pt;height:174.75pt" o:ole="">
+            <v:imagedata r:id="rId10" o:title=""/>
           </v:shape>
-          <o:OLEObject Type="Embed" ProgID="Visio.Drawing.11" ShapeID="_x0000_i1026" DrawAspect="Content" ObjectID="_1775617227" r:id="rId10"/>
+          <o:OLEObject Type="Embed" ProgID="Visio.Drawing.11" ShapeID="_x0000_i1026" DrawAspect="Content" ObjectID="_1776635259" r:id="rId11"/>
         </w:object>
       </w:r>
       <w:r>
@@ -2523,6 +2514,124 @@
         <w:t xml:space="preserve"> those functions you developed.</w:t>
       </w:r>
     </w:p>
+    <w:p/>
+    <w:p>
+      <w:r>
+        <w:lastRenderedPageBreak/>
+        <w:t>(a) ~ (h)</w:t>
+      </w:r>
+    </w:p>
+    <w:p>
+      <w:r>
+        <w:rPr>
+          <w:noProof/>
+        </w:rPr>
+        <w:drawing>
+          <wp:inline distT="0" distB="0" distL="0" distR="0" wp14:anchorId="60C97D43" wp14:editId="39F19D5A">
+            <wp:extent cx="5274310" cy="2971165"/>
+            <wp:effectExtent l="0" t="0" r="2540" b="635"/>
+            <wp:docPr id="2088787029" name="圖片 2" descr="一張含有 文字, 螢幕擷取畫面, 字型 的圖片&#10;&#10;自動產生的描述"/>
+            <wp:cNvGraphicFramePr>
+              <a:graphicFrameLocks xmlns:a="http://schemas.openxmlformats.org/drawingml/2006/main" noChangeAspect="1"/>
+            </wp:cNvGraphicFramePr>
+            <a:graphic xmlns:a="http://schemas.openxmlformats.org/drawingml/2006/main">
+              <a:graphicData uri="http://schemas.openxmlformats.org/drawingml/2006/picture">
+                <pic:pic xmlns:pic="http://schemas.openxmlformats.org/drawingml/2006/picture">
+                  <pic:nvPicPr>
+                    <pic:cNvPr id="2088787029" name="圖片 2" descr="一張含有 文字, 螢幕擷取畫面, 字型 的圖片&#10;&#10;自動產生的描述"/>
+                    <pic:cNvPicPr/>
+                  </pic:nvPicPr>
+                  <pic:blipFill>
+                    <a:blip r:embed="rId12">
+                      <a:extLst>
+                        <a:ext uri="{28A0092B-C50C-407E-A947-70E740481C1C}">
+                          <a14:useLocalDpi xmlns:a14="http://schemas.microsoft.com/office/drawing/2010/main" val="0"/>
+                        </a:ext>
+                      </a:extLst>
+                    </a:blip>
+                    <a:stretch>
+                      <a:fillRect/>
+                    </a:stretch>
+                  </pic:blipFill>
+                  <pic:spPr>
+                    <a:xfrm>
+                      <a:off x="0" y="0"/>
+                      <a:ext cx="5274310" cy="2971165"/>
+                    </a:xfrm>
+                    <a:prstGeom prst="rect">
+                      <a:avLst/>
+                    </a:prstGeom>
+                  </pic:spPr>
+                </pic:pic>
+              </a:graphicData>
+            </a:graphic>
+          </wp:inline>
+        </w:drawing>
+      </w:r>
+    </w:p>
+    <w:p/>
+    <w:p>
+      <w:r>
+        <w:t>(</w:t>
+      </w:r>
+      <w:proofErr w:type="spellStart"/>
+      <w:r>
+        <w:t>i</w:t>
+      </w:r>
+      <w:proofErr w:type="spellEnd"/>
+      <w:r>
+        <w:t>)</w:t>
+      </w:r>
+    </w:p>
+    <w:p>
+      <w:r>
+        <w:rPr>
+          <w:noProof/>
+        </w:rPr>
+        <w:drawing>
+          <wp:inline distT="0" distB="0" distL="0" distR="0" wp14:anchorId="0DE53DD2" wp14:editId="6D8F34D8">
+            <wp:extent cx="5274310" cy="2761615"/>
+            <wp:effectExtent l="0" t="0" r="2540" b="635"/>
+            <wp:docPr id="1086583668" name="圖片 3" descr="一張含有 文字, 螢幕擷取畫面, 字型, 黑與白 的圖片&#10;&#10;自動產生的描述"/>
+            <wp:cNvGraphicFramePr>
+              <a:graphicFrameLocks xmlns:a="http://schemas.openxmlformats.org/drawingml/2006/main" noChangeAspect="1"/>
+            </wp:cNvGraphicFramePr>
+            <a:graphic xmlns:a="http://schemas.openxmlformats.org/drawingml/2006/main">
+              <a:graphicData uri="http://schemas.openxmlformats.org/drawingml/2006/picture">
+                <pic:pic xmlns:pic="http://schemas.openxmlformats.org/drawingml/2006/picture">
+                  <pic:nvPicPr>
+                    <pic:cNvPr id="1086583668" name="圖片 3" descr="一張含有 文字, 螢幕擷取畫面, 字型, 黑與白 的圖片&#10;&#10;自動產生的描述"/>
+                    <pic:cNvPicPr/>
+                  </pic:nvPicPr>
+                  <pic:blipFill>
+                    <a:blip r:embed="rId13">
+                      <a:extLst>
+                        <a:ext uri="{28A0092B-C50C-407E-A947-70E740481C1C}">
+                          <a14:useLocalDpi xmlns:a14="http://schemas.microsoft.com/office/drawing/2010/main" val="0"/>
+                        </a:ext>
+                      </a:extLst>
+                    </a:blip>
+                    <a:stretch>
+                      <a:fillRect/>
+                    </a:stretch>
+                  </pic:blipFill>
+                  <pic:spPr>
+                    <a:xfrm>
+                      <a:off x="0" y="0"/>
+                      <a:ext cx="5274310" cy="2761615"/>
+                    </a:xfrm>
+                    <a:prstGeom prst="rect">
+                      <a:avLst/>
+                    </a:prstGeom>
+                  </pic:spPr>
+                </pic:pic>
+              </a:graphicData>
+            </a:graphic>
+          </wp:inline>
+        </w:drawing>
+      </w:r>
+    </w:p>
+    <w:p/>
     <w:p/>
     <w:p>
       <w:pPr>
@@ -2950,7 +3059,6 @@
         <w:ind w:leftChars="0" w:left="360"/>
       </w:pPr>
       <w:r>
-        <w:lastRenderedPageBreak/>
         <w:t>Polynomial operator+ (const Polynomial&amp; b) const:  Create and return the polynomial *this + b</w:t>
       </w:r>
     </w:p>
@@ -3131,17 +3239,8 @@
           <w:rFonts w:hint="eastAsia"/>
           <w:b/>
         </w:rPr>
-        <w:t>;</w:t>
-      </w:r>
-      <w:proofErr w:type="gramStart"/>
-      <w:r>
-        <w:rPr>
-          <w:rFonts w:hint="eastAsia"/>
-          <w:b/>
-        </w:rPr>
-        <w:t>};</w:t>
-      </w:r>
-      <w:proofErr w:type="gramEnd"/>
+        <w:t>;};</w:t>
+      </w:r>
     </w:p>
     <w:p>
       <w:pPr>
@@ -3258,7 +3357,6 @@
         </w:rPr>
         <w:t xml:space="preserve"> </w:t>
       </w:r>
-      <w:proofErr w:type="gramStart"/>
       <w:r>
         <w:rPr>
           <w:rFonts w:hint="eastAsia"/>
@@ -3273,7 +3371,6 @@
         </w:rPr>
         <w:t>;</w:t>
       </w:r>
-      <w:proofErr w:type="gramEnd"/>
     </w:p>
     <w:p>
       <w:pPr>
@@ -3403,7 +3500,6 @@
         </w:rPr>
         <w:t xml:space="preserve"> , *</w:t>
       </w:r>
-      <w:proofErr w:type="gramStart"/>
       <w:r>
         <w:rPr>
           <w:rFonts w:hint="eastAsia"/>
@@ -3418,7 +3514,6 @@
         </w:rPr>
         <w:t>;</w:t>
       </w:r>
-      <w:proofErr w:type="gramEnd"/>
     </w:p>
     <w:p>
       <w:pPr>
@@ -3444,7 +3539,6 @@
         </w:rPr>
         <w:t xml:space="preserve"> </w:t>
       </w:r>
-      <w:proofErr w:type="gramStart"/>
       <w:r>
         <w:rPr>
           <w:rFonts w:hint="eastAsia"/>
@@ -3459,7 +3553,6 @@
         </w:rPr>
         <w:t>;</w:t>
       </w:r>
-      <w:proofErr w:type="gramEnd"/>
     </w:p>
     <w:p>
       <w:pPr>
@@ -3470,6 +3563,7 @@
         <w:rPr>
           <w:rFonts w:hint="eastAsia"/>
         </w:rPr>
+        <w:lastRenderedPageBreak/>
         <w:t xml:space="preserve">    </w:t>
       </w:r>
       <w:r>
@@ -3522,7 +3616,6 @@
         </w:rPr>
         <w:t xml:space="preserve"> *</w:t>
       </w:r>
-      <w:proofErr w:type="gramStart"/>
       <w:r>
         <w:rPr>
           <w:rFonts w:hint="eastAsia"/>
@@ -3537,7 +3630,6 @@
         </w:rPr>
         <w:t>;</w:t>
       </w:r>
-      <w:proofErr w:type="gramEnd"/>
     </w:p>
     <w:p>
       <w:pPr>
@@ -3563,7 +3655,6 @@
         </w:rPr>
         <w:t xml:space="preserve"> </w:t>
       </w:r>
-      <w:proofErr w:type="gramStart"/>
       <w:r>
         <w:rPr>
           <w:rFonts w:hint="eastAsia"/>
@@ -3578,7 +3669,6 @@
         </w:rPr>
         <w:t>;</w:t>
       </w:r>
-      <w:proofErr w:type="gramEnd"/>
     </w:p>
     <w:p>
       <w:pPr>
@@ -3824,7 +3914,6 @@
         </w:rPr>
         <w:t xml:space="preserve"> = </w:t>
       </w:r>
-      <w:proofErr w:type="gramStart"/>
       <w:r>
         <w:rPr>
           <w:rFonts w:hint="eastAsia"/>
@@ -3839,7 +3928,6 @@
         </w:rPr>
         <w:t>;</w:t>
       </w:r>
-      <w:proofErr w:type="gramEnd"/>
     </w:p>
     <w:p>
       <w:pPr>
@@ -4137,14 +4225,7 @@
         <w:rPr>
           <w:rFonts w:hint="eastAsia"/>
         </w:rPr>
-        <w:t>&amp;</w:t>
-      </w:r>
-      <w:proofErr w:type="gramStart"/>
-      <w:r>
-        <w:rPr>
-          <w:rFonts w:hint="eastAsia"/>
-        </w:rPr>
-        <w:t>)</w:t>
+        <w:t>&amp;)</w:t>
       </w:r>
       <w:r>
         <w:rPr>
@@ -4153,7 +4234,6 @@
         </w:rPr>
         <w:t>;</w:t>
       </w:r>
-      <w:proofErr w:type="gramEnd"/>
     </w:p>
     <w:p>
       <w:pPr>
@@ -4261,7 +4341,6 @@
         </w:rPr>
         <w:t xml:space="preserve"> *</w:t>
       </w:r>
-      <w:proofErr w:type="gramStart"/>
       <w:r>
         <w:rPr>
           <w:rFonts w:hint="eastAsia"/>
@@ -4276,7 +4355,6 @@
         </w:rPr>
         <w:t>;</w:t>
       </w:r>
-      <w:proofErr w:type="gramEnd"/>
     </w:p>
     <w:p>
       <w:pPr>
@@ -4302,7 +4380,6 @@
         <w:ind w:leftChars="0" w:left="0"/>
       </w:pPr>
       <w:r>
-        <w:lastRenderedPageBreak/>
         <w:t>Based on this class, do the following tasks.</w:t>
       </w:r>
     </w:p>
@@ -4561,6 +4638,7 @@
         <w:rPr>
           <w:noProof/>
         </w:rPr>
+        <w:lastRenderedPageBreak/>
         <w:drawing>
           <wp:inline distT="0" distB="0" distL="0" distR="0" wp14:anchorId="0980C09F" wp14:editId="2B6A5207">
             <wp:extent cx="1558089" cy="1043633"/>
@@ -4579,7 +4657,7 @@
                     </pic:cNvPicPr>
                   </pic:nvPicPr>
                   <pic:blipFill>
-                    <a:blip r:embed="rId11" cstate="print">
+                    <a:blip r:embed="rId14" cstate="print">
                       <a:extLst>
                         <a:ext uri="{28A0092B-C50C-407E-A947-70E740481C1C}">
                           <a14:useLocalDpi xmlns:a14="http://schemas.microsoft.com/office/drawing/2010/main" val="0"/>
@@ -4620,159 +4698,125 @@
     </w:p>
     <w:p>
       <w:r>
-        <w:t xml:space="preserve">friend class </w:t>
+        <w:t>friend class DblList;</w:t>
+      </w:r>
+    </w:p>
+    <w:p>
+      <w:r>
+        <w:t>private:</w:t>
+      </w:r>
+    </w:p>
+    <w:p>
+      <w:r>
+        <w:t xml:space="preserve">   int data;</w:t>
+      </w:r>
+    </w:p>
+    <w:p>
+      <w:r>
+        <w:t xml:space="preserve">   DblListNode * left, * right;   </w:t>
+      </w:r>
+    </w:p>
+    <w:p>
+      <w:r>
+        <w:t>};</w:t>
+      </w:r>
+    </w:p>
+    <w:p>
+      <w:r>
+        <w:t>class DblList {</w:t>
+      </w:r>
+    </w:p>
+    <w:p>
+      <w:r>
+        <w:t>public:</w:t>
+      </w:r>
+    </w:p>
+    <w:p>
+      <w:r>
+        <w:t xml:space="preserve">  // List manipuation operations</w:t>
+      </w:r>
+    </w:p>
+    <w:p>
+      <w:r>
+        <w:t xml:space="preserve">  DblList</w:t>
+      </w:r>
+      <w:r>
+        <w:t>();</w:t>
+      </w:r>
+    </w:p>
+    <w:p>
+      <w:pPr>
+        <w:ind w:firstLineChars="100" w:firstLine="240"/>
+      </w:pPr>
+      <w:r>
+        <w:t>~</w:t>
+      </w:r>
+      <w:r>
+        <w:t>DblList</w:t>
+      </w:r>
+      <w:r>
+        <w:t>(</w:t>
       </w:r>
       <w:proofErr w:type="gramStart"/>
       <w:r>
-        <w:t>DblList;</w:t>
+        <w:t>);</w:t>
+      </w:r>
+      <w:r>
+        <w:t>.</w:t>
       </w:r>
       <w:proofErr w:type="gramEnd"/>
     </w:p>
     <w:p>
       <w:r>
+        <w:t xml:space="preserve">  </w:t>
+      </w:r>
+      <w:r>
+        <w:t xml:space="preserve">void </w:t>
+      </w:r>
+      <w:r>
+        <w:t>Insert(DblListNode *p, DblListNode *x)</w:t>
+      </w:r>
+      <w:r>
+        <w:t>;</w:t>
+      </w:r>
+    </w:p>
+    <w:p>
+      <w:r>
+        <w:rPr>
+          <w:rFonts w:hint="eastAsia"/>
+        </w:rPr>
+        <w:t xml:space="preserve">  </w:t>
+      </w:r>
+      <w:r>
+        <w:t xml:space="preserve">void </w:t>
+      </w:r>
+      <w:r>
+        <w:t>Delete(</w:t>
+      </w:r>
+      <w:r>
+        <w:t>DblListNode *x);</w:t>
+      </w:r>
+    </w:p>
+    <w:p>
+      <w:pPr>
+        <w:ind w:firstLineChars="100" w:firstLine="240"/>
+      </w:pPr>
+      <w:r>
+        <w:t>.</w:t>
+      </w:r>
+    </w:p>
+    <w:p>
+      <w:r>
         <w:t>private:</w:t>
       </w:r>
     </w:p>
     <w:p>
       <w:r>
-        <w:t xml:space="preserve">   int </w:t>
-      </w:r>
-      <w:proofErr w:type="gramStart"/>
-      <w:r>
-        <w:t>data;</w:t>
-      </w:r>
-      <w:proofErr w:type="gramEnd"/>
-    </w:p>
-    <w:p>
-      <w:r>
-        <w:t xml:space="preserve">   DblListNode * left, * </w:t>
-      </w:r>
-      <w:proofErr w:type="gramStart"/>
-      <w:r>
-        <w:t>right;</w:t>
-      </w:r>
-      <w:proofErr w:type="gramEnd"/>
-      <w:r>
-        <w:t xml:space="preserve">   </w:t>
-      </w:r>
-    </w:p>
-    <w:p>
-      <w:r>
-        <w:t>};</w:t>
-      </w:r>
-    </w:p>
-    <w:p>
-      <w:r>
-        <w:t>class DblList {</w:t>
-      </w:r>
-    </w:p>
-    <w:p>
-      <w:r>
-        <w:t>public:</w:t>
-      </w:r>
-    </w:p>
-    <w:p>
-      <w:r>
-        <w:t xml:space="preserve">  // List manipuation operations</w:t>
-      </w:r>
-    </w:p>
-    <w:p>
-      <w:r>
-        <w:t xml:space="preserve">  DblList</w:t>
-      </w:r>
-      <w:r>
-        <w:t>(</w:t>
-      </w:r>
-      <w:proofErr w:type="gramStart"/>
-      <w:r>
-        <w:t>);</w:t>
-      </w:r>
-      <w:proofErr w:type="gramEnd"/>
-    </w:p>
-    <w:p>
-      <w:pPr>
-        <w:ind w:firstLineChars="100" w:firstLine="240"/>
-      </w:pPr>
-      <w:r>
-        <w:t>~</w:t>
-      </w:r>
-      <w:r>
-        <w:t>DblList</w:t>
-      </w:r>
-      <w:r>
-        <w:t>(</w:t>
-      </w:r>
-      <w:proofErr w:type="gramStart"/>
-      <w:r>
-        <w:t>);</w:t>
-      </w:r>
-      <w:r>
-        <w:t>.</w:t>
-      </w:r>
-      <w:proofErr w:type="gramEnd"/>
-    </w:p>
-    <w:p>
-      <w:r>
-        <w:t xml:space="preserve">  </w:t>
-      </w:r>
-      <w:r>
-        <w:t xml:space="preserve">void </w:t>
-      </w:r>
-      <w:r>
-        <w:t>Insert(DblListNode *p, DblListNode *x</w:t>
-      </w:r>
-      <w:proofErr w:type="gramStart"/>
-      <w:r>
-        <w:t>)</w:t>
-      </w:r>
-      <w:r>
-        <w:t>;</w:t>
-      </w:r>
-      <w:proofErr w:type="gramEnd"/>
-    </w:p>
-    <w:p>
-      <w:r>
-        <w:rPr>
-          <w:rFonts w:hint="eastAsia"/>
-        </w:rPr>
-        <w:t xml:space="preserve">  </w:t>
-      </w:r>
-      <w:r>
-        <w:t xml:space="preserve">void </w:t>
-      </w:r>
-      <w:r>
-        <w:t>Delete(</w:t>
-      </w:r>
-      <w:r>
-        <w:t>DblListNode *x</w:t>
-      </w:r>
-      <w:proofErr w:type="gramStart"/>
-      <w:r>
-        <w:t>);</w:t>
-      </w:r>
-      <w:proofErr w:type="gramEnd"/>
-    </w:p>
-    <w:p>
-      <w:pPr>
-        <w:ind w:firstLineChars="100" w:firstLine="240"/>
-      </w:pPr>
-      <w:r>
-        <w:t>.</w:t>
-      </w:r>
-    </w:p>
-    <w:p>
-      <w:r>
-        <w:t>private:</w:t>
-      </w:r>
-    </w:p>
-    <w:p>
-      <w:r>
         <w:t xml:space="preserve">   DblListNode *head;  // points to header node</w:t>
       </w:r>
     </w:p>
     <w:p>
       <w:r>
-        <w:lastRenderedPageBreak/>
         <w:t>};</w:t>
       </w:r>
     </w:p>

</xml_diff>

<commit_message>
working on code3 q3
</commit_message>
<xml_diff>
--- a/hw3/Coding3_LinkedList_s24.docx
+++ b/hw3/Coding3_LinkedList_s24.docx
@@ -1920,7 +1920,7 @@
           <v:shape id="_x0000_i1025" type="#_x0000_t75" style="width:228.75pt;height:54pt" o:ole="">
             <v:imagedata r:id="rId8" o:title=""/>
           </v:shape>
-          <o:OLEObject Type="Embed" ProgID="Visio.Drawing.11" ShapeID="_x0000_i1025" DrawAspect="Content" ObjectID="_1776635258" r:id="rId9"/>
+          <o:OLEObject Type="Embed" ProgID="Visio.Drawing.11" ShapeID="_x0000_i1025" DrawAspect="Content" ObjectID="_1776641214" r:id="rId9"/>
         </w:object>
       </w:r>
     </w:p>
@@ -2493,7 +2493,7 @@
           <v:shape id="_x0000_i1026" type="#_x0000_t75" style="width:481.5pt;height:174.75pt" o:ole="">
             <v:imagedata r:id="rId10" o:title=""/>
           </v:shape>
-          <o:OLEObject Type="Embed" ProgID="Visio.Drawing.11" ShapeID="_x0000_i1026" DrawAspect="Content" ObjectID="_1776635259" r:id="rId11"/>
+          <o:OLEObject Type="Embed" ProgID="Visio.Drawing.11" ShapeID="_x0000_i1026" DrawAspect="Content" ObjectID="_1776641215" r:id="rId11"/>
         </w:object>
       </w:r>
       <w:r>
@@ -2989,7 +2989,13 @@
       </w:pPr>
       <w:proofErr w:type="gramStart"/>
       <w:r>
-        <w:t>Polynomila::</w:t>
+        <w:t>Polynomi</w:t>
+      </w:r>
+      <w:r>
+        <w:t>al</w:t>
+      </w:r>
+      <w:r>
+        <w:t>::</w:t>
       </w:r>
       <w:proofErr w:type="gramEnd"/>
       <w:r>

</xml_diff>

<commit_message>
code3 q3 q4 done
</commit_message>
<xml_diff>
--- a/hw3/Coding3_LinkedList_s24.docx
+++ b/hw3/Coding3_LinkedList_s24.docx
@@ -1920,7 +1920,7 @@
           <v:shape id="_x0000_i1025" type="#_x0000_t75" style="width:228.75pt;height:54pt" o:ole="">
             <v:imagedata r:id="rId8" o:title=""/>
           </v:shape>
-          <o:OLEObject Type="Embed" ProgID="Visio.Drawing.11" ShapeID="_x0000_i1025" DrawAspect="Content" ObjectID="_1776641214" r:id="rId9"/>
+          <o:OLEObject Type="Embed" ProgID="Visio.Drawing.11" ShapeID="_x0000_i1025" DrawAspect="Content" ObjectID="_1776894440" r:id="rId9"/>
         </w:object>
       </w:r>
     </w:p>
@@ -2493,7 +2493,7 @@
           <v:shape id="_x0000_i1026" type="#_x0000_t75" style="width:481.5pt;height:174.75pt" o:ole="">
             <v:imagedata r:id="rId10" o:title=""/>
           </v:shape>
-          <o:OLEObject Type="Embed" ProgID="Visio.Drawing.11" ShapeID="_x0000_i1026" DrawAspect="Content" ObjectID="_1776641215" r:id="rId11"/>
+          <o:OLEObject Type="Embed" ProgID="Visio.Drawing.11" ShapeID="_x0000_i1026" DrawAspect="Content" ObjectID="_1776894441" r:id="rId11"/>
         </w:object>
       </w:r>
       <w:r>
@@ -3132,6 +3132,48 @@
     </w:p>
     <w:p/>
     <w:p>
+      <w:r>
+        <w:lastRenderedPageBreak/>
+        <w:drawing>
+          <wp:inline distT="0" distB="0" distL="0" distR="0" wp14:anchorId="5723A140" wp14:editId="6A76D801">
+            <wp:extent cx="6122279" cy="2209800"/>
+            <wp:effectExtent l="0" t="0" r="0" b="0"/>
+            <wp:docPr id="1434518060" name="圖片 1" descr="一張含有 文字, 螢幕擷取畫面, 字型 的圖片&#10;&#10;自動產生的描述"/>
+            <wp:cNvGraphicFramePr>
+              <a:graphicFrameLocks xmlns:a="http://schemas.openxmlformats.org/drawingml/2006/main" noChangeAspect="1"/>
+            </wp:cNvGraphicFramePr>
+            <a:graphic xmlns:a="http://schemas.openxmlformats.org/drawingml/2006/main">
+              <a:graphicData uri="http://schemas.openxmlformats.org/drawingml/2006/picture">
+                <pic:pic xmlns:pic="http://schemas.openxmlformats.org/drawingml/2006/picture">
+                  <pic:nvPicPr>
+                    <pic:cNvPr id="1434518060" name="圖片 1" descr="一張含有 文字, 螢幕擷取畫面, 字型 的圖片&#10;&#10;自動產生的描述"/>
+                    <pic:cNvPicPr/>
+                  </pic:nvPicPr>
+                  <pic:blipFill>
+                    <a:blip r:embed="rId14"/>
+                    <a:stretch>
+                      <a:fillRect/>
+                    </a:stretch>
+                  </pic:blipFill>
+                  <pic:spPr>
+                    <a:xfrm>
+                      <a:off x="0" y="0"/>
+                      <a:ext cx="6131500" cy="2213128"/>
+                    </a:xfrm>
+                    <a:prstGeom prst="rect">
+                      <a:avLst/>
+                    </a:prstGeom>
+                  </pic:spPr>
+                </pic:pic>
+              </a:graphicData>
+            </a:graphic>
+          </wp:inline>
+        </w:drawing>
+      </w:r>
+    </w:p>
+    <w:p/>
+    <w:p/>
+    <w:p>
       <w:pPr>
         <w:pStyle w:val="a8"/>
         <w:numPr>
@@ -3156,8 +3198,13 @@
         <w:t>%)</w:t>
       </w:r>
       <w:r>
-        <w:t xml:space="preserve"> linked sparse matrix</w:t>
-      </w:r>
+        <w:t xml:space="preserve"> linked sparse </w:t>
+      </w:r>
+      <w:proofErr w:type="gramStart"/>
+      <w:r>
+        <w:t>matrix</w:t>
+      </w:r>
+      <w:proofErr w:type="gramEnd"/>
     </w:p>
     <w:p>
       <w:r>
@@ -3569,7 +3616,6 @@
         <w:rPr>
           <w:rFonts w:hint="eastAsia"/>
         </w:rPr>
-        <w:lastRenderedPageBreak/>
         <w:t xml:space="preserve">    </w:t>
       </w:r>
       <w:r>
@@ -4572,6 +4618,46 @@
         <w:t xml:space="preserve"> those functions you developed.</w:t>
       </w:r>
     </w:p>
+    <w:p>
+      <w:r>
+        <w:drawing>
+          <wp:inline distT="0" distB="0" distL="0" distR="0" wp14:anchorId="4F4660E5" wp14:editId="64F461F8">
+            <wp:extent cx="3286125" cy="5794306"/>
+            <wp:effectExtent l="0" t="0" r="0" b="0"/>
+            <wp:docPr id="582710690" name="圖片 1" descr="一張含有 文字, 螢幕擷取畫面 的圖片&#10;&#10;自動產生的描述"/>
+            <wp:cNvGraphicFramePr>
+              <a:graphicFrameLocks xmlns:a="http://schemas.openxmlformats.org/drawingml/2006/main" noChangeAspect="1"/>
+            </wp:cNvGraphicFramePr>
+            <a:graphic xmlns:a="http://schemas.openxmlformats.org/drawingml/2006/main">
+              <a:graphicData uri="http://schemas.openxmlformats.org/drawingml/2006/picture">
+                <pic:pic xmlns:pic="http://schemas.openxmlformats.org/drawingml/2006/picture">
+                  <pic:nvPicPr>
+                    <pic:cNvPr id="582710690" name="圖片 1" descr="一張含有 文字, 螢幕擷取畫面 的圖片&#10;&#10;自動產生的描述"/>
+                    <pic:cNvPicPr/>
+                  </pic:nvPicPr>
+                  <pic:blipFill>
+                    <a:blip r:embed="rId15"/>
+                    <a:stretch>
+                      <a:fillRect/>
+                    </a:stretch>
+                  </pic:blipFill>
+                  <pic:spPr>
+                    <a:xfrm>
+                      <a:off x="0" y="0"/>
+                      <a:ext cx="3296050" cy="5811807"/>
+                    </a:xfrm>
+                    <a:prstGeom prst="rect">
+                      <a:avLst/>
+                    </a:prstGeom>
+                  </pic:spPr>
+                </pic:pic>
+              </a:graphicData>
+            </a:graphic>
+          </wp:inline>
+        </w:drawing>
+      </w:r>
+    </w:p>
+    <w:p/>
     <w:p/>
     <w:p>
       <w:pPr>
@@ -4590,20 +4676,29 @@
           <w:rFonts w:hint="eastAsia"/>
           <w:color w:val="0070C0"/>
         </w:rPr>
-        <w:t>(10%) doubly linked circular list</w:t>
-      </w:r>
-    </w:p>
-    <w:p>
-      <w:pPr>
-        <w:rPr>
+        <w:t xml:space="preserve">(10%) doubly linked circular </w:t>
+      </w:r>
+      <w:proofErr w:type="gramStart"/>
+      <w:r>
+        <w:rPr>
+          <w:rFonts w:hint="eastAsia"/>
           <w:color w:val="0070C0"/>
         </w:rPr>
-      </w:pPr>
-      <w:r>
-        <w:rPr>
-          <w:rFonts w:hint="eastAsia"/>
+        <w:t>list</w:t>
+      </w:r>
+      <w:proofErr w:type="gramEnd"/>
+    </w:p>
+    <w:p>
+      <w:pPr>
+        <w:rPr>
           <w:color w:val="0070C0"/>
         </w:rPr>
+      </w:pPr>
+      <w:r>
+        <w:rPr>
+          <w:rFonts w:hint="eastAsia"/>
+          <w:color w:val="0070C0"/>
+        </w:rPr>
         <w:t xml:space="preserve">Implement the </w:t>
       </w:r>
       <w:r>
@@ -4644,7 +4739,6 @@
         <w:rPr>
           <w:noProof/>
         </w:rPr>
-        <w:lastRenderedPageBreak/>
         <w:drawing>
           <wp:inline distT="0" distB="0" distL="0" distR="0" wp14:anchorId="0980C09F" wp14:editId="2B6A5207">
             <wp:extent cx="1558089" cy="1043633"/>
@@ -4663,7 +4757,7 @@
                     </pic:cNvPicPr>
                   </pic:nvPicPr>
                   <pic:blipFill>
-                    <a:blip r:embed="rId14" cstate="print">
+                    <a:blip r:embed="rId16" cstate="print">
                       <a:extLst>
                         <a:ext uri="{28A0092B-C50C-407E-A947-70E740481C1C}">
                           <a14:useLocalDpi xmlns:a14="http://schemas.microsoft.com/office/drawing/2010/main" val="0"/>

</xml_diff>

<commit_message>
working on code3 q5
</commit_message>
<xml_diff>
--- a/hw3/Coding3_LinkedList_s24.docx
+++ b/hw3/Coding3_LinkedList_s24.docx
@@ -1920,7 +1920,7 @@
           <v:shape id="_x0000_i1025" type="#_x0000_t75" style="width:228.75pt;height:54pt" o:ole="">
             <v:imagedata r:id="rId8" o:title=""/>
           </v:shape>
-          <o:OLEObject Type="Embed" ProgID="Visio.Drawing.11" ShapeID="_x0000_i1025" DrawAspect="Content" ObjectID="_1776894440" r:id="rId9"/>
+          <o:OLEObject Type="Embed" ProgID="Visio.Drawing.11" ShapeID="_x0000_i1025" DrawAspect="Content" ObjectID="_1776935509" r:id="rId9"/>
         </w:object>
       </w:r>
     </w:p>
@@ -2493,7 +2493,7 @@
           <v:shape id="_x0000_i1026" type="#_x0000_t75" style="width:481.5pt;height:174.75pt" o:ole="">
             <v:imagedata r:id="rId10" o:title=""/>
           </v:shape>
-          <o:OLEObject Type="Embed" ProgID="Visio.Drawing.11" ShapeID="_x0000_i1026" DrawAspect="Content" ObjectID="_1776894441" r:id="rId11"/>
+          <o:OLEObject Type="Embed" ProgID="Visio.Drawing.11" ShapeID="_x0000_i1026" DrawAspect="Content" ObjectID="_1776935510" r:id="rId11"/>
         </w:object>
       </w:r>
       <w:r>
@@ -2751,12 +2751,7 @@
         </w:tc>
       </w:tr>
     </w:tbl>
-    <w:p>
-      <w:pPr>
-        <w:pStyle w:val="a8"/>
-        <w:ind w:leftChars="0" w:left="360"/>
-      </w:pPr>
-    </w:p>
+    <w:p/>
     <w:p>
       <w:pPr>
         <w:pStyle w:val="a8"/>
@@ -3133,11 +3128,13 @@
     <w:p/>
     <w:p>
       <w:r>
-        <w:lastRenderedPageBreak/>
+        <w:rPr>
+          <w:noProof/>
+        </w:rPr>
         <w:drawing>
-          <wp:inline distT="0" distB="0" distL="0" distR="0" wp14:anchorId="5723A140" wp14:editId="6A76D801">
-            <wp:extent cx="6122279" cy="2209800"/>
-            <wp:effectExtent l="0" t="0" r="0" b="0"/>
+          <wp:inline distT="0" distB="0" distL="0" distR="0" wp14:anchorId="5723A140" wp14:editId="78933473">
+            <wp:extent cx="5752831" cy="2076450"/>
+            <wp:effectExtent l="0" t="0" r="635" b="0"/>
             <wp:docPr id="1434518060" name="圖片 1" descr="一張含有 文字, 螢幕擷取畫面, 字型 的圖片&#10;&#10;自動產生的描述"/>
             <wp:cNvGraphicFramePr>
               <a:graphicFrameLocks xmlns:a="http://schemas.openxmlformats.org/drawingml/2006/main" noChangeAspect="1"/>
@@ -3158,7 +3155,7 @@
                   <pic:spPr>
                     <a:xfrm>
                       <a:off x="0" y="0"/>
-                      <a:ext cx="6131500" cy="2213128"/>
+                      <a:ext cx="5762630" cy="2079987"/>
                     </a:xfrm>
                     <a:prstGeom prst="rect">
                       <a:avLst/>
@@ -4600,7 +4597,11 @@
         <w:t>copy constructor</w:t>
       </w:r>
       <w:r>
-        <w:t xml:space="preserve"> for sparse matrices. What is the computing time of your copy constructor?</w:t>
+        <w:t xml:space="preserve"> for sparse matrices. What is the computing </w:t>
+      </w:r>
+      <w:r>
+        <w:lastRenderedPageBreak/>
+        <w:t>time of your copy constructor?</w:t>
       </w:r>
     </w:p>
     <w:p/>
@@ -4620,6 +4621,9 @@
     </w:p>
     <w:p>
       <w:r>
+        <w:rPr>
+          <w:noProof/>
+        </w:rPr>
         <w:drawing>
           <wp:inline distT="0" distB="0" distL="0" distR="0" wp14:anchorId="4F4660E5" wp14:editId="64F461F8">
             <wp:extent cx="3286125" cy="5794306"/>
@@ -4657,6 +4661,24 @@
         </w:drawing>
       </w:r>
     </w:p>
+    <w:p>
+      <w:pPr>
+        <w:rPr>
+          <w:color w:val="FF0000"/>
+        </w:rPr>
+      </w:pPr>
+      <w:r>
+        <w:rPr>
+          <w:color w:val="FF0000"/>
+        </w:rPr>
+        <w:t>Sol:</w:t>
+      </w:r>
+    </w:p>
+    <w:p>
+      <w:r>
+        <w:t>(e) O(max(col, row))</w:t>
+      </w:r>
+    </w:p>
     <w:p/>
     <w:p/>
     <w:p>
@@ -4667,14 +4689,10 @@
           <w:numId w:val="2"/>
         </w:numPr>
         <w:ind w:leftChars="0"/>
-        <w:rPr>
-          <w:color w:val="0070C0"/>
-        </w:rPr>
-      </w:pPr>
-      <w:r>
-        <w:rPr>
-          <w:rFonts w:hint="eastAsia"/>
-          <w:color w:val="0070C0"/>
+      </w:pPr>
+      <w:r>
+        <w:rPr>
+          <w:rFonts w:hint="eastAsia"/>
         </w:rPr>
         <w:t xml:space="preserve">(10%) doubly linked circular </w:t>
       </w:r>
@@ -4682,55 +4700,37 @@
       <w:r>
         <w:rPr>
           <w:rFonts w:hint="eastAsia"/>
-          <w:color w:val="0070C0"/>
         </w:rPr>
         <w:t>list</w:t>
       </w:r>
       <w:proofErr w:type="gramEnd"/>
     </w:p>
     <w:p>
-      <w:pPr>
-        <w:rPr>
-          <w:color w:val="0070C0"/>
-        </w:rPr>
-      </w:pPr>
-      <w:r>
-        <w:rPr>
-          <w:rFonts w:hint="eastAsia"/>
-          <w:color w:val="0070C0"/>
+      <w:r>
+        <w:rPr>
+          <w:rFonts w:hint="eastAsia"/>
         </w:rPr>
         <w:t xml:space="preserve">Implement the </w:t>
       </w:r>
       <w:r>
-        <w:rPr>
-          <w:color w:val="0070C0"/>
-        </w:rPr>
         <w:t xml:space="preserve">template </w:t>
       </w:r>
       <w:r>
         <w:rPr>
           <w:rFonts w:hint="eastAsia"/>
-          <w:color w:val="0070C0"/>
         </w:rPr>
         <w:t xml:space="preserve">doubly linked circular list </w:t>
       </w:r>
       <w:r>
-        <w:rPr>
-          <w:color w:val="0070C0"/>
-        </w:rPr>
         <w:t xml:space="preserve">with header node </w:t>
       </w:r>
       <w:r>
         <w:rPr>
           <w:rFonts w:hint="eastAsia"/>
-          <w:color w:val="0070C0"/>
         </w:rPr>
         <w:t>DblList ADT in textbook.</w:t>
       </w:r>
       <w:r>
-        <w:rPr>
-          <w:color w:val="0070C0"/>
-        </w:rPr>
         <w:t xml:space="preserve"> </w:t>
       </w:r>
     </w:p>
@@ -4739,6 +4739,7 @@
         <w:rPr>
           <w:noProof/>
         </w:rPr>
+        <w:lastRenderedPageBreak/>
         <w:drawing>
           <wp:inline distT="0" distB="0" distL="0" distR="0" wp14:anchorId="0980C09F" wp14:editId="2B6A5207">
             <wp:extent cx="1558089" cy="1043633"/>
@@ -5014,7 +5015,49 @@
         <w:t xml:space="preserve"> those functions you developed.</w:t>
       </w:r>
     </w:p>
-    <w:p/>
+    <w:p>
+      <w:r>
+        <w:rPr>
+          <w:noProof/>
+        </w:rPr>
+        <w:lastRenderedPageBreak/>
+        <w:drawing>
+          <wp:inline distT="0" distB="0" distL="0" distR="0" wp14:anchorId="11B213F4" wp14:editId="1BB42201">
+            <wp:extent cx="5431927" cy="2647950"/>
+            <wp:effectExtent l="0" t="0" r="0" b="0"/>
+            <wp:docPr id="535874129" name="圖片 1" descr="一張含有 文字, 螢幕擷取畫面, 字型 的圖片&#10;&#10;自動產生的描述"/>
+            <wp:cNvGraphicFramePr>
+              <a:graphicFrameLocks xmlns:a="http://schemas.openxmlformats.org/drawingml/2006/main" noChangeAspect="1"/>
+            </wp:cNvGraphicFramePr>
+            <a:graphic xmlns:a="http://schemas.openxmlformats.org/drawingml/2006/main">
+              <a:graphicData uri="http://schemas.openxmlformats.org/drawingml/2006/picture">
+                <pic:pic xmlns:pic="http://schemas.openxmlformats.org/drawingml/2006/picture">
+                  <pic:nvPicPr>
+                    <pic:cNvPr id="535874129" name="圖片 1" descr="一張含有 文字, 螢幕擷取畫面, 字型 的圖片&#10;&#10;自動產生的描述"/>
+                    <pic:cNvPicPr/>
+                  </pic:nvPicPr>
+                  <pic:blipFill>
+                    <a:blip r:embed="rId17"/>
+                    <a:stretch>
+                      <a:fillRect/>
+                    </a:stretch>
+                  </pic:blipFill>
+                  <pic:spPr>
+                    <a:xfrm>
+                      <a:off x="0" y="0"/>
+                      <a:ext cx="5433781" cy="2648854"/>
+                    </a:xfrm>
+                    <a:prstGeom prst="rect">
+                      <a:avLst/>
+                    </a:prstGeom>
+                  </pic:spPr>
+                </pic:pic>
+              </a:graphicData>
+            </a:graphic>
+          </wp:inline>
+        </w:drawing>
+      </w:r>
+    </w:p>
     <w:sectPr>
       <w:pgSz w:w="11906" w:h="16838"/>
       <w:pgMar w:top="1440" w:right="1800" w:bottom="1440" w:left="1800" w:header="851" w:footer="992" w:gutter="0"/>

</xml_diff>